<commit_message>
Added the joint output for mmr, this will be used later for conjoined output version
</commit_message>
<xml_diff>
--- a/src/R/Dashboard/www/SR_report.docx
+++ b/src/R/Dashboard/www/SR_report.docx
@@ -147,7 +147,7 @@
         <w:t xml:space="preserve"> </w:t>
       </w:r>
       <w:r>
-        <w:t xml:space="preserve">02.10.2024</w:t>
+        <w:t xml:space="preserve">05.12.2024</w:t>
       </w:r>
     </w:p>
     <w:p>
@@ -232,7 +232,6 @@
         <w:tblStyle w:val="Table"/>
         <w:tblW w:type="auto" w:w="0"/>
         <w:tblLook w:firstRow="1" w:lastRow="0" w:firstColumn="0" w:lastColumn="0" w:noHBand="0" w:noVBand="0" w:val="0020"/>
-        <w:jc w:val="start"/>
       </w:tblPr>
       <w:tblGrid>
         <w:gridCol w:w="3960"/>
@@ -240,7 +239,7 @@
       </w:tblGrid>
       <w:tr>
         <w:trPr>
-          <w:tblHeader w:val="true"/>
+          <w:tblHeader w:val="on"/>
         </w:trPr>
         <w:tc>
           <w:tcPr/>
@@ -383,59 +382,59 @@
     </w:p>
     <w:p>
       <w:pPr>
+        <w:pStyle w:val="Compact"/>
         <w:numPr>
           <w:ilvl w:val="0"/>
           <w:numId w:val="1001"/>
         </w:numPr>
+      </w:pPr>
+      <w:r>
+        <w:t xml:space="preserve">Inmunidad poblacional: Evalúa el riesgo de susceptibilidad para el sarampión y la rubeola usando la cobertura administrativa reportada para la primera y segunda dosis de la vacuna sarampión-rubeola-paperas (SRP1 y SRP2 respectivamente); y la cobertura obtenida en la última campaña de seguimiento que implementó el país. Este indicador también incluye la proporción de casos sospechosos para sarampión y rubeola que no fueron vacunados o que no se conoce su antecedente vacunal. (Total de puntos = 40)</w:t>
+      </w:r>
+    </w:p>
+    <w:p>
+      <w:pPr>
         <w:pStyle w:val="Compact"/>
-      </w:pPr>
-      <w:r>
-        <w:t xml:space="preserve">Inmunidad poblacional: Evalúa el riesgo de susceptibilidad para el sarampión y la rubeola usando la cobertura administrativa reportada para la primera y segunda dosis de la vacuna sarampión-rubeola-paperas (SRP1 y SRP2 respectivamente); y la cobertura obtenida en la última campaña de seguimiento que implementó el país. Este indicador también incluye la proporción de casos sospechosos para sarampión y rubeola que no fueron vacunados o que no se conoce su antecedente vacunal. (Total de puntos = 40)</w:t>
-      </w:r>
-    </w:p>
-    <w:p>
-      <w:pPr>
         <w:numPr>
           <w:ilvl w:val="0"/>
           <w:numId w:val="1001"/>
         </w:numPr>
+      </w:pPr>
+      <w:r>
+        <w:t xml:space="preserve">Calidad de la vigilancia: Evalúa la sensibilidad del municipio para detectar y confirmar oportunamente casos de sarampión y rubeola. Los indicadores en esta categoría incluyen la tasa de notificación anual de casos sospechosos de sarampión y rubeola; la proporción de casos sospechosos con investigación adecuada (visita domiciliaria dentro de las 48 horas después de la notificación y llenado de ocho de las 11 variables claves); la proporción de casos con muestra adecuada en &lt; 30 días y la proporción de muestras de sangre recibidas en el laboratorio en &lt; 5 días. (Total de puntos = 20)</w:t>
+      </w:r>
+    </w:p>
+    <w:p>
+      <w:pPr>
         <w:pStyle w:val="Compact"/>
-      </w:pPr>
-      <w:r>
-        <w:t xml:space="preserve">Calidad de la vigilancia: Evalúa la sensibilidad del municipio para detectar y confirmar oportunamente casos de sarampión y rubeola. Los indicadores en esta categoría incluyen la tasa de notificación anual de casos sospechosos de sarampión y rubeola; la proporción de casos sospechosos con investigación adecuada (visita domiciliaria dentro de las 48 horas después de la notificación y llenado de ocho de las 11 variables claves); la proporción de casos con muestra adecuada en &lt; 30 días y la proporción de muestras de sangre recibidas en el laboratorio en &lt; 5 días. (Total de puntos = 20)</w:t>
-      </w:r>
-    </w:p>
-    <w:p>
-      <w:pPr>
         <w:numPr>
           <w:ilvl w:val="0"/>
           <w:numId w:val="1001"/>
         </w:numPr>
+      </w:pPr>
+      <w:r>
+        <w:t xml:space="preserve">Desempeño del programa: Evalúa los aspectos específicos de los servicios de vacunación de rutina, incluyendo los indicadores de cobertura administrativa de SRP1 y SRP2; tasa de deserción para SRP1 y SRP2; y para la primera dosis de la vacuna pentavalente (difteria-tos ferina-tétanos [DTP], hepatitis B y Haemophilus influenzae) y SRP1. (Total de puntos = 16)</w:t>
+      </w:r>
+    </w:p>
+    <w:p>
+      <w:pPr>
         <w:pStyle w:val="Compact"/>
-      </w:pPr>
-      <w:r>
-        <w:t xml:space="preserve">Desempeño del programa: Evalúa los aspectos específicos de los servicios de vacunación de rutina, incluyendo los indicadores de cobertura administrativa de SRP1 y SRP2; tasa de deserción para SRP1 y SRP2; y para la primera dosis de la vacuna pentavalente (difteria-tos ferina-tétanos [DTP], hepatitis B y Haemophilus influenzae) y SRP1. (Total de puntos = 16)</w:t>
-      </w:r>
-    </w:p>
-    <w:p>
-      <w:pPr>
         <w:numPr>
           <w:ilvl w:val="0"/>
           <w:numId w:val="1001"/>
         </w:numPr>
+      </w:pPr>
+      <w:r>
+        <w:t xml:space="preserve">Evaluación de la amenaza: Toma en cuenta factores que pueden influenciar el riesgo para la introducción y diseminación del virus del sarampión y la rubeola en la población. Estos indicadores incluyen la densidad poblacional y la presencia de grupos vulnerables. (Total de puntos = 12)</w:t>
+      </w:r>
+    </w:p>
+    <w:p>
+      <w:pPr>
         <w:pStyle w:val="Compact"/>
-      </w:pPr>
-      <w:r>
-        <w:t xml:space="preserve">Evaluación de la amenaza: Toma en cuenta factores que pueden influenciar el riesgo para la introducción y diseminación del virus del sarampión y la rubeola en la población. Estos indicadores incluyen la densidad poblacional y la presencia de grupos vulnerables. (Total de puntos = 12)</w:t>
-      </w:r>
-    </w:p>
-    <w:p>
-      <w:pPr>
         <w:numPr>
           <w:ilvl w:val="0"/>
           <w:numId w:val="1001"/>
         </w:numPr>
-        <w:pStyle w:val="Compact"/>
       </w:pPr>
       <w:r>
         <w:t xml:space="preserve">Respuesta rápida a casos importados de sarampión y rubeola: Toma en cuenta la presencia de una respuesta rápida a casos importados de sarampión y rubeola. Los indicadores se miden a nivel subnacional e incluyen la presencia de un equipo entrenado en respuesta rápida y la proporción de hospitales capacitados para realizar triaje y aislamiento de casos altamente sospechosos para sarampión y rubeola. (Total de puntos = 12)</w:t>
@@ -486,7 +485,6 @@
         <w:tblStyle w:val="Table"/>
         <w:tblW w:type="auto" w:w="0"/>
         <w:tblLook w:firstRow="1" w:lastRow="0" w:firstColumn="0" w:lastColumn="0" w:noHBand="0" w:noVBand="0" w:val="0020"/>
-        <w:jc w:val="start"/>
       </w:tblPr>
       <w:tblGrid>
         <w:gridCol w:w="2640"/>
@@ -495,7 +493,7 @@
       </w:tblGrid>
       <w:tr>
         <w:trPr>
-          <w:tblHeader w:val="true"/>
+          <w:tblHeader w:val="on"/>
         </w:trPr>
         <w:tc>
           <w:tcPr/>
@@ -926,7 +924,6 @@
         <w:tblStyle w:val="Table"/>
         <w:tblW w:type="auto" w:w="0"/>
         <w:tblLook w:firstRow="1" w:lastRow="0" w:firstColumn="0" w:lastColumn="0" w:noHBand="0" w:noVBand="0" w:val="0020"/>
-        <w:jc w:val="start"/>
       </w:tblPr>
       <w:tblGrid>
         <w:gridCol w:w="2640"/>
@@ -935,7 +932,7 @@
       </w:tblGrid>
       <w:tr>
         <w:trPr>
-          <w:tblHeader w:val="true"/>
+          <w:tblHeader w:val="on"/>
         </w:trPr>
         <w:tc>
           <w:tcPr/>
@@ -1909,7 +1906,6 @@
         <w:tblStyle w:val="Table"/>
         <w:tblW w:type="auto" w:w="0"/>
         <w:tblLook w:firstRow="1" w:lastRow="0" w:firstColumn="0" w:lastColumn="0" w:noHBand="0" w:noVBand="0" w:val="0020"/>
-        <w:jc w:val="start"/>
       </w:tblPr>
       <w:tblGrid>
         <w:gridCol w:w="2640"/>
@@ -1918,7 +1914,7 @@
       </w:tblGrid>
       <w:tr>
         <w:trPr>
-          <w:tblHeader w:val="true"/>
+          <w:tblHeader w:val="on"/>
         </w:trPr>
         <w:tc>
           <w:tcPr/>
@@ -2489,7 +2485,6 @@
         <w:tblStyle w:val="Table"/>
         <w:tblW w:type="auto" w:w="0"/>
         <w:tblLook w:firstRow="1" w:lastRow="0" w:firstColumn="0" w:lastColumn="0" w:noHBand="0" w:noVBand="0" w:val="0020"/>
-        <w:jc w:val="start"/>
       </w:tblPr>
       <w:tblGrid>
         <w:gridCol w:w="3960"/>
@@ -2497,7 +2492,7 @@
       </w:tblGrid>
       <w:tr>
         <w:trPr>
-          <w:tblHeader w:val="true"/>
+          <w:tblHeader w:val="on"/>
         </w:trPr>
         <w:tc>
           <w:tcPr/>
@@ -2507,7 +2502,7 @@
               <w:jc w:val="left"/>
             </w:pPr>
             <w:r>
-              <w:t xml:space="preserve">Municipios silenciosos</w:t>
+              <w:t xml:space="preserve">Municipios reportando casos</w:t>
             </w:r>
           </w:p>
         </w:tc>
@@ -2660,7 +2655,6 @@
         <w:tblStyle w:val="Table"/>
         <w:tblW w:type="auto" w:w="0"/>
         <w:tblLook w:firstRow="1" w:lastRow="0" w:firstColumn="0" w:lastColumn="0" w:noHBand="0" w:noVBand="0" w:val="0020"/>
-        <w:jc w:val="start"/>
       </w:tblPr>
       <w:tblGrid>
         <w:gridCol w:w="2640"/>
@@ -2669,7 +2663,7 @@
       </w:tblGrid>
       <w:tr>
         <w:trPr>
-          <w:tblHeader w:val="true"/>
+          <w:tblHeader w:val="on"/>
         </w:trPr>
         <w:tc>
           <w:tcPr/>
@@ -3224,7 +3218,6 @@
         <w:tblStyle w:val="Table"/>
         <w:tblW w:type="auto" w:w="0"/>
         <w:tblLook w:firstRow="1" w:lastRow="0" w:firstColumn="0" w:lastColumn="0" w:noHBand="0" w:noVBand="0" w:val="0020"/>
-        <w:jc w:val="start"/>
       </w:tblPr>
       <w:tblGrid>
         <w:gridCol w:w="2640"/>
@@ -3233,7 +3226,7 @@
       </w:tblGrid>
       <w:tr>
         <w:trPr>
-          <w:tblHeader w:val="true"/>
+          <w:tblHeader w:val="on"/>
         </w:trPr>
         <w:tc>
           <w:tcPr/>
@@ -3677,9 +3670,8 @@
       <w:tblPr>
         <w:tblStyle w:val="Table"/>
         <w:tblW w:type="pct" w:w="5000"/>
+        <w:tblLayout w:type="fixed"/>
         <w:tblLook w:firstRow="1" w:lastRow="0" w:firstColumn="0" w:lastColumn="0" w:noHBand="0" w:noVBand="0" w:val="0020"/>
-        <w:jc w:val="start"/>
-        <w:tblLayout w:type="fixed"/>
       </w:tblPr>
       <w:tblGrid>
         <w:gridCol w:w="3905"/>
@@ -3688,7 +3680,7 @@
       </w:tblGrid>
       <w:tr>
         <w:trPr>
-          <w:tblHeader w:val="true"/>
+          <w:tblHeader w:val="on"/>
         </w:trPr>
         <w:tc>
           <w:tcPr/>
@@ -4124,9 +4116,8 @@
       <w:tblPr>
         <w:tblStyle w:val="Table"/>
         <w:tblW w:type="pct" w:w="5000"/>
+        <w:tblLayout w:type="fixed"/>
         <w:tblLook w:firstRow="1" w:lastRow="0" w:firstColumn="0" w:lastColumn="0" w:noHBand="0" w:noVBand="0" w:val="0020"/>
-        <w:jc w:val="start"/>
-        <w:tblLayout w:type="fixed"/>
       </w:tblPr>
       <w:tblGrid>
         <w:gridCol w:w="7063"/>
@@ -4134,7 +4125,7 @@
       </w:tblGrid>
       <w:tr>
         <w:trPr>
-          <w:tblHeader w:val="true"/>
+          <w:tblHeader w:val="on"/>
         </w:trPr>
         <w:tc>
           <w:tcPr/>
@@ -4385,7 +4376,6 @@
         <w:tblStyle w:val="Table"/>
         <w:tblW w:type="auto" w:w="0"/>
         <w:tblLook w:firstRow="1" w:lastRow="0" w:firstColumn="0" w:lastColumn="0" w:noHBand="0" w:noVBand="0" w:val="0020"/>
-        <w:jc w:val="start"/>
       </w:tblPr>
       <w:tblGrid>
         <w:gridCol w:w="3960"/>
@@ -4393,7 +4383,7 @@
       </w:tblGrid>
       <w:tr>
         <w:trPr>
-          <w:tblHeader w:val="true"/>
+          <w:tblHeader w:val="on"/>
         </w:trPr>
         <w:tc>
           <w:tcPr/>
@@ -4514,7 +4504,6 @@
         <w:tblStyle w:val="Table"/>
         <w:tblW w:type="auto" w:w="0"/>
         <w:tblLook w:firstRow="1" w:lastRow="0" w:firstColumn="0" w:lastColumn="0" w:noHBand="0" w:noVBand="0" w:val="0020"/>
-        <w:jc w:val="start"/>
       </w:tblPr>
       <w:tblGrid>
         <w:gridCol w:w="3960"/>
@@ -4522,7 +4511,7 @@
       </w:tblGrid>
       <w:tr>
         <w:trPr>
-          <w:tblHeader w:val="true"/>
+          <w:tblHeader w:val="on"/>
         </w:trPr>
         <w:tc>
           <w:tcPr/>
@@ -4713,14 +4702,14 @@
 <file path=word/numbering.xml><?xml version="1.0" encoding="utf-8"?>
 <w:numbering xmlns:w="http://schemas.openxmlformats.org/wordprocessingml/2006/main">
   <w:abstractNum w:abstractNumId="990">
-    <w:nsid w:val="A990"/>
+    <w:nsid w:val="0000A990"/>
     <w:multiLevelType w:val="multilevel"/>
     <w:lvl w:ilvl="0">
       <w:numFmt w:val="bullet"/>
       <w:lvlText w:val=" "/>
       <w:lvlJc w:val="left"/>
       <w:pPr>
-        <w:ind w:left="720" w:hanging="480"/>
+        <w:ind w:left="720" w:hanging="360"/>
       </w:pPr>
     </w:lvl>
     <w:lvl w:ilvl="1">
@@ -4728,7 +4717,7 @@
       <w:lvlText w:val=" "/>
       <w:lvlJc w:val="left"/>
       <w:pPr>
-        <w:ind w:left="1440" w:hanging="480"/>
+        <w:ind w:left="1440" w:hanging="360"/>
       </w:pPr>
     </w:lvl>
     <w:lvl w:ilvl="2">
@@ -4736,7 +4725,7 @@
       <w:lvlText w:val=" "/>
       <w:lvlJc w:val="left"/>
       <w:pPr>
-        <w:ind w:left="2160" w:hanging="480"/>
+        <w:ind w:left="2160" w:hanging="360"/>
       </w:pPr>
     </w:lvl>
     <w:lvl w:ilvl="3">
@@ -4744,7 +4733,7 @@
       <w:lvlText w:val=" "/>
       <w:lvlJc w:val="left"/>
       <w:pPr>
-        <w:ind w:left="2880" w:hanging="480"/>
+        <w:ind w:left="2880" w:hanging="360"/>
       </w:pPr>
     </w:lvl>
     <w:lvl w:ilvl="4">
@@ -4752,7 +4741,7 @@
       <w:lvlText w:val=" "/>
       <w:lvlJc w:val="left"/>
       <w:pPr>
-        <w:ind w:left="3600" w:hanging="480"/>
+        <w:ind w:left="3600" w:hanging="360"/>
       </w:pPr>
     </w:lvl>
     <w:lvl w:ilvl="5">
@@ -4760,7 +4749,7 @@
       <w:lvlText w:val=" "/>
       <w:lvlJc w:val="left"/>
       <w:pPr>
-        <w:ind w:left="4320" w:hanging="480"/>
+        <w:ind w:left="4320" w:hanging="360"/>
       </w:pPr>
     </w:lvl>
     <w:lvl w:ilvl="6">
@@ -4768,7 +4757,7 @@
       <w:lvlText w:val=" "/>
       <w:lvlJc w:val="left"/>
       <w:pPr>
-        <w:ind w:left="5040" w:hanging="480"/>
+        <w:ind w:left="5040" w:hanging="360"/>
       </w:pPr>
     </w:lvl>
     <w:lvl w:ilvl="7">
@@ -4776,7 +4765,7 @@
       <w:lvlText w:val=" "/>
       <w:lvlJc w:val="left"/>
       <w:pPr>
-        <w:ind w:left="5760" w:hanging="480"/>
+        <w:ind w:left="5760" w:hanging="360"/>
       </w:pPr>
     </w:lvl>
     <w:lvl w:ilvl="8">
@@ -4784,84 +4773,111 @@
       <w:lvlText w:val=" "/>
       <w:lvlJc w:val="left"/>
       <w:pPr>
-        <w:ind w:left="6480" w:hanging="480"/>
+        <w:ind w:left="6480" w:hanging="360"/>
       </w:pPr>
     </w:lvl>
   </w:abstractNum>
   <w:abstractNum w:abstractNumId="991">
-    <w:nsid w:val="A991"/>
+    <w:nsid w:val="0000A991"/>
     <w:multiLevelType w:val="multilevel"/>
     <w:lvl w:ilvl="0">
       <w:numFmt w:val="bullet"/>
-      <w:lvlText w:val="•"/>
+      <w:lvlText w:val=""/>
       <w:lvlJc w:val="left"/>
       <w:pPr>
-        <w:ind w:left="720" w:hanging="480"/>
-      </w:pPr>
+        <w:ind w:left="720" w:hanging="360"/>
+      </w:pPr>
+      <w:rPr>
+        <w:rFonts w:ascii="Symbol" w:hAnsi="Symbol" w:cs="Symbol" w:hint="default"/>
+      </w:rPr>
     </w:lvl>
     <w:lvl w:ilvl="1">
       <w:numFmt w:val="bullet"/>
-      <w:lvlText w:val="–"/>
+      <w:lvlText w:val="o"/>
       <w:lvlJc w:val="left"/>
       <w:pPr>
-        <w:ind w:left="1440" w:hanging="480"/>
-      </w:pPr>
+        <w:ind w:left="1440" w:hanging="360"/>
+      </w:pPr>
+      <w:rPr>
+        <w:rFonts w:ascii="Courier New" w:hAnsi="Courier New" w:cs="Courier New" w:hint="default"/>
+      </w:rPr>
     </w:lvl>
     <w:lvl w:ilvl="2">
       <w:numFmt w:val="bullet"/>
-      <w:lvlText w:val="•"/>
+      <w:lvlText w:val=""/>
       <w:lvlJc w:val="left"/>
       <w:pPr>
-        <w:ind w:left="2160" w:hanging="480"/>
-      </w:pPr>
+        <w:ind w:left="2160" w:hanging="360"/>
+      </w:pPr>
+      <w:rPr>
+        <w:rFonts w:ascii="Wingdings" w:hAnsi="Wingdings" w:cs="Wingdings" w:hint="default"/>
+      </w:rPr>
     </w:lvl>
     <w:lvl w:ilvl="3">
       <w:numFmt w:val="bullet"/>
-      <w:lvlText w:val="–"/>
+      <w:lvlText w:val=""/>
       <w:lvlJc w:val="left"/>
       <w:pPr>
-        <w:ind w:left="2880" w:hanging="480"/>
-      </w:pPr>
+        <w:ind w:left="2880" w:hanging="360"/>
+      </w:pPr>
+      <w:rPr>
+        <w:rFonts w:ascii="Symbol" w:hAnsi="Symbol" w:cs="Symbol" w:hint="default"/>
+      </w:rPr>
     </w:lvl>
     <w:lvl w:ilvl="4">
       <w:numFmt w:val="bullet"/>
-      <w:lvlText w:val="•"/>
+      <w:lvlText w:val="o"/>
       <w:lvlJc w:val="left"/>
       <w:pPr>
-        <w:ind w:left="3600" w:hanging="480"/>
-      </w:pPr>
+        <w:ind w:left="3600" w:hanging="360"/>
+      </w:pPr>
+      <w:rPr>
+        <w:rFonts w:ascii="Courier New" w:hAnsi="Courier New" w:cs="Courier New" w:hint="default"/>
+      </w:rPr>
     </w:lvl>
     <w:lvl w:ilvl="5">
       <w:numFmt w:val="bullet"/>
-      <w:lvlText w:val="–"/>
+      <w:lvlText w:val=""/>
       <w:lvlJc w:val="left"/>
       <w:pPr>
-        <w:ind w:left="4320" w:hanging="480"/>
-      </w:pPr>
+        <w:ind w:left="4320" w:hanging="360"/>
+      </w:pPr>
+      <w:rPr>
+        <w:rFonts w:ascii="Wingdings" w:hAnsi="Wingdings" w:cs="Wingdings" w:hint="default"/>
+      </w:rPr>
     </w:lvl>
     <w:lvl w:ilvl="6">
       <w:numFmt w:val="bullet"/>
-      <w:lvlText w:val="•"/>
+      <w:lvlText w:val=""/>
       <w:lvlJc w:val="left"/>
       <w:pPr>
-        <w:ind w:left="5040" w:hanging="480"/>
-      </w:pPr>
+        <w:ind w:left="5040" w:hanging="360"/>
+      </w:pPr>
+      <w:rPr>
+        <w:rFonts w:ascii="Symbol" w:hAnsi="Symbol" w:cs="Symbol" w:hint="default"/>
+      </w:rPr>
     </w:lvl>
     <w:lvl w:ilvl="7">
       <w:numFmt w:val="bullet"/>
-      <w:lvlText w:val="–"/>
+      <w:lvlText w:val="o"/>
       <w:lvlJc w:val="left"/>
       <w:pPr>
-        <w:ind w:left="5760" w:hanging="480"/>
-      </w:pPr>
+        <w:ind w:left="5760" w:hanging="360"/>
+      </w:pPr>
+      <w:rPr>
+        <w:rFonts w:ascii="Courier New" w:hAnsi="Courier New" w:cs="Courier New" w:hint="default"/>
+      </w:rPr>
     </w:lvl>
     <w:lvl w:ilvl="8">
       <w:numFmt w:val="bullet"/>
-      <w:lvlText w:val="•"/>
+      <w:lvlText w:val=""/>
       <w:lvlJc w:val="left"/>
       <w:pPr>
-        <w:ind w:left="6480" w:hanging="480"/>
-      </w:pPr>
+        <w:ind w:left="6480" w:hanging="360"/>
+      </w:pPr>
+      <w:rPr>
+        <w:rFonts w:ascii="Wingdings" w:hAnsi="Wingdings" w:cs="Wingdings" w:hint="default"/>
+      </w:rPr>
     </w:lvl>
   </w:abstractNum>
   <w:num w:numId="1000">
@@ -4899,10 +4915,10 @@
     <w:name w:val="Body Text"/>
     <w:basedOn w:val="Normal"/>
     <w:link w:val="BodyTextChar"/>
+    <w:qFormat/>
     <w:pPr>
       <w:spacing w:after="180" w:before="180"/>
     </w:pPr>
-    <w:qFormat/>
   </w:style>
   <w:style w:customStyle="1" w:styleId="FirstParagraph" w:type="paragraph">
     <w:name w:val="First Paragraph"/>
@@ -4922,36 +4938,70 @@
     <w:name w:val="Title"/>
     <w:basedOn w:val="Normal"/>
     <w:next w:val="BodyText"/>
+    <w:link w:val="TitleChar"/>
+    <w:uiPriority w:val="10"/>
     <w:qFormat/>
+    <w:rsid w:val="00A10FD9"/>
     <w:pPr>
-      <w:keepNext/>
-      <w:keepLines/>
-      <w:spacing w:after="240" w:before="480"/>
+      <w:spacing w:after="80" w:line="240" w:lineRule="auto"/>
+      <w:contextualSpacing/>
       <w:jc w:val="center"/>
     </w:pPr>
     <w:rPr>
       <w:rFonts w:asciiTheme="majorHAnsi" w:cstheme="majorBidi" w:eastAsiaTheme="majorEastAsia" w:hAnsiTheme="majorHAnsi"/>
-      <w:b/>
-      <w:bCs/>
-      <w:color w:themeColor="accent1" w:themeShade="B5" w:val="345A8A"/>
-      <w:sz w:val="36"/>
-      <w:szCs w:val="36"/>
+      <w:spacing w:val="-10"/>
+      <w:kern w:val="28"/>
+      <w:sz w:val="56"/>
+      <w:szCs w:val="56"/>
+    </w:rPr>
+  </w:style>
+  <w:style w:customStyle="1" w:styleId="TitleChar" w:type="character">
+    <w:name w:val="Title Char"/>
+    <w:basedOn w:val="DefaultParagraphFont"/>
+    <w:link w:val="Title"/>
+    <w:uiPriority w:val="10"/>
+    <w:rsid w:val="00A10FD9"/>
+    <w:rPr>
+      <w:rFonts w:asciiTheme="majorHAnsi" w:cstheme="majorBidi" w:eastAsiaTheme="majorEastAsia" w:hAnsiTheme="majorHAnsi"/>
+      <w:spacing w:val="-10"/>
+      <w:kern w:val="28"/>
+      <w:sz w:val="56"/>
+      <w:szCs w:val="56"/>
     </w:rPr>
   </w:style>
   <w:style w:styleId="Subtitle" w:type="paragraph">
     <w:name w:val="Subtitle"/>
-    <w:basedOn w:val="Title"/>
+    <w:basedOn w:val="Normal"/>
     <w:next w:val="BodyText"/>
+    <w:link w:val="SubtitleChar"/>
+    <w:uiPriority w:val="11"/>
     <w:qFormat/>
+    <w:rsid w:val="00A10FD9"/>
     <w:pPr>
-      <w:keepNext/>
-      <w:keepLines/>
-      <w:spacing w:after="240" w:before="240"/>
-      <w:jc w:val="center"/>
+      <w:numPr>
+        <w:ilvl w:val="1"/>
+      </w:numPr>
     </w:pPr>
     <w:rPr>
-      <w:sz w:val="30"/>
-      <w:szCs w:val="30"/>
+      <w:rFonts w:cstheme="majorBidi" w:eastAsiaTheme="majorEastAsia"/>
+      <w:color w:themeColor="text1" w:themeTint="A6" w:val="595959"/>
+      <w:spacing w:val="15"/>
+      <w:sz w:val="28"/>
+      <w:szCs w:val="28"/>
+    </w:rPr>
+  </w:style>
+  <w:style w:customStyle="1" w:styleId="SubtitleChar" w:type="character">
+    <w:name w:val="Subtitle Char"/>
+    <w:basedOn w:val="DefaultParagraphFont"/>
+    <w:link w:val="Subtitle"/>
+    <w:uiPriority w:val="11"/>
+    <w:rsid w:val="00A10FD9"/>
+    <w:rPr>
+      <w:rFonts w:cstheme="majorBidi" w:eastAsiaTheme="majorEastAsia"/>
+      <w:color w:themeColor="text1" w:themeTint="A6" w:val="595959"/>
+      <w:spacing w:val="15"/>
+      <w:sz w:val="28"/>
+      <w:szCs w:val="28"/>
     </w:rPr>
   </w:style>
   <w:style w:customStyle="1" w:styleId="Author" w:type="paragraph">
@@ -4982,15 +5032,14 @@
     <w:pPr>
       <w:keepNext/>
       <w:keepLines/>
+      <w:spacing w:after="0" w:before="300"/>
       <w:jc w:val="center"/>
-      <w:spacing w:after="0" w:before="300"/>
     </w:pPr>
     <w:rPr>
+      <w:b/>
+      <w:color w:val="345A8A"/>
       <w:sz w:val="20"/>
       <w:szCs w:val="20"/>
-      <w:b/>
-      <w:color w:val="345A8A"/>
-      &gt;
     </w:rPr>
   </w:style>
   <w:style w:customStyle="1" w:styleId="Abstract" w:type="paragraph">
@@ -5017,191 +5066,321 @@
     <w:rPr/>
   </w:style>
   <w:style w:styleId="Heading1" w:type="paragraph">
-    <w:name w:val="Heading 1"/>
+    <w:name w:val="heading 1"/>
     <w:basedOn w:val="Normal"/>
     <w:next w:val="BodyText"/>
+    <w:link w:val="Heading1Char"/>
     <w:uiPriority w:val="9"/>
     <w:qFormat/>
+    <w:rsid w:val="00A10FD9"/>
     <w:pPr>
       <w:keepNext/>
       <w:keepLines/>
-      <w:spacing w:after="0" w:before="480"/>
+      <w:spacing w:after="80" w:before="360"/>
       <w:outlineLvl w:val="0"/>
     </w:pPr>
     <w:rPr>
       <w:rFonts w:asciiTheme="majorHAnsi" w:cstheme="majorBidi" w:eastAsiaTheme="majorEastAsia" w:hAnsiTheme="majorHAnsi"/>
-      <w:b/>
-      <w:bCs/>
-      <w:color w:themeColor="accent1" w:val="4F81BD"/>
-      <w:sz w:val="32"/>
-      <w:szCs w:val="32"/>
+      <w:color w:themeColor="accent1" w:themeShade="BF" w:val="0F4761"/>
+      <w:sz w:val="40"/>
+      <w:szCs w:val="40"/>
     </w:rPr>
   </w:style>
   <w:style w:styleId="Heading2" w:type="paragraph">
-    <w:name w:val="Heading 2"/>
+    <w:name w:val="heading 2"/>
     <w:basedOn w:val="Normal"/>
     <w:next w:val="BodyText"/>
+    <w:link w:val="Heading2Char"/>
     <w:uiPriority w:val="9"/>
+    <w:semiHidden/>
     <w:unhideWhenUsed/>
     <w:qFormat/>
+    <w:rsid w:val="00A10FD9"/>
     <w:pPr>
       <w:keepNext/>
       <w:keepLines/>
-      <w:spacing w:after="0" w:before="200"/>
+      <w:spacing w:after="80" w:before="160"/>
       <w:outlineLvl w:val="1"/>
     </w:pPr>
     <w:rPr>
       <w:rFonts w:asciiTheme="majorHAnsi" w:cstheme="majorBidi" w:eastAsiaTheme="majorEastAsia" w:hAnsiTheme="majorHAnsi"/>
-      <w:b/>
-      <w:bCs/>
-      <w:color w:themeColor="accent1" w:val="4F81BD"/>
+      <w:color w:themeColor="accent1" w:themeShade="BF" w:val="0F4761"/>
+      <w:sz w:val="32"/>
+      <w:szCs w:val="32"/>
+    </w:rPr>
+  </w:style>
+  <w:style w:styleId="Heading3" w:type="paragraph">
+    <w:name w:val="heading 3"/>
+    <w:basedOn w:val="Normal"/>
+    <w:next w:val="BodyText"/>
+    <w:link w:val="Heading3Char"/>
+    <w:uiPriority w:val="9"/>
+    <w:semiHidden/>
+    <w:unhideWhenUsed/>
+    <w:qFormat/>
+    <w:rsid w:val="00A10FD9"/>
+    <w:pPr>
+      <w:keepNext/>
+      <w:keepLines/>
+      <w:spacing w:after="80" w:before="160"/>
+      <w:outlineLvl w:val="2"/>
+    </w:pPr>
+    <w:rPr>
+      <w:rFonts w:cstheme="majorBidi" w:eastAsiaTheme="majorEastAsia"/>
+      <w:color w:themeColor="accent1" w:themeShade="BF" w:val="0F4761"/>
       <w:sz w:val="28"/>
       <w:szCs w:val="28"/>
     </w:rPr>
   </w:style>
-  <w:style w:styleId="Heading3" w:type="paragraph">
-    <w:name w:val="Heading 3"/>
+  <w:style w:styleId="Heading4" w:type="paragraph">
+    <w:name w:val="heading 4"/>
     <w:basedOn w:val="Normal"/>
     <w:next w:val="BodyText"/>
+    <w:link w:val="Heading4Char"/>
     <w:uiPriority w:val="9"/>
+    <w:semiHidden/>
     <w:unhideWhenUsed/>
     <w:qFormat/>
+    <w:rsid w:val="00A10FD9"/>
     <w:pPr>
       <w:keepNext/>
       <w:keepLines/>
-      <w:spacing w:after="0" w:before="200"/>
-      <w:outlineLvl w:val="2"/>
+      <w:spacing w:after="40" w:before="80"/>
+      <w:outlineLvl w:val="3"/>
     </w:pPr>
     <w:rPr>
-      <w:rFonts w:asciiTheme="majorHAnsi" w:cstheme="majorBidi" w:eastAsiaTheme="majorEastAsia" w:hAnsiTheme="majorHAnsi"/>
-      <w:b/>
-      <w:bCs/>
-      <w:color w:themeColor="accent1" w:val="4F81BD"/>
-      <w:sz w:val="24"/>
-      <w:szCs w:val="24"/>
+      <w:rFonts w:cstheme="majorBidi" w:eastAsiaTheme="majorEastAsia"/>
+      <w:i/>
+      <w:iCs/>
+      <w:color w:themeColor="accent1" w:themeShade="BF" w:val="0F4761"/>
     </w:rPr>
   </w:style>
-  <w:style w:styleId="Heading4" w:type="paragraph">
-    <w:name w:val="Heading 4"/>
+  <w:style w:styleId="Heading5" w:type="paragraph">
+    <w:name w:val="heading 5"/>
     <w:basedOn w:val="Normal"/>
     <w:next w:val="BodyText"/>
+    <w:link w:val="Heading5Char"/>
     <w:uiPriority w:val="9"/>
+    <w:semiHidden/>
     <w:unhideWhenUsed/>
     <w:qFormat/>
+    <w:rsid w:val="00A10FD9"/>
     <w:pPr>
       <w:keepNext/>
       <w:keepLines/>
-      <w:spacing w:after="0" w:before="200"/>
-      <w:outlineLvl w:val="3"/>
+      <w:spacing w:after="40" w:before="80"/>
+      <w:outlineLvl w:val="4"/>
     </w:pPr>
     <w:rPr>
-      <w:rFonts w:asciiTheme="majorHAnsi" w:cstheme="majorBidi" w:eastAsiaTheme="majorEastAsia" w:hAnsiTheme="majorHAnsi"/>
-      <w:i/>
-      <w:bCs/>
-      <w:color w:themeColor="accent1" w:val="4F81BD"/>
-      <w:sz w:val="24"/>
-      <w:szCs w:val="24"/>
+      <w:rFonts w:cstheme="majorBidi" w:eastAsiaTheme="majorEastAsia"/>
+      <w:color w:themeColor="accent1" w:themeShade="BF" w:val="0F4761"/>
     </w:rPr>
   </w:style>
-  <w:style w:styleId="Heading5" w:type="paragraph">
-    <w:name w:val="Heading 5"/>
+  <w:style w:styleId="Heading6" w:type="paragraph">
+    <w:name w:val="heading 6"/>
     <w:basedOn w:val="Normal"/>
     <w:next w:val="BodyText"/>
+    <w:link w:val="Heading6Char"/>
     <w:uiPriority w:val="9"/>
+    <w:semiHidden/>
     <w:unhideWhenUsed/>
     <w:qFormat/>
+    <w:rsid w:val="00A10FD9"/>
     <w:pPr>
       <w:keepNext/>
       <w:keepLines/>
-      <w:spacing w:after="0" w:before="200"/>
-      <w:outlineLvl w:val="4"/>
+      <w:spacing w:after="0" w:before="40"/>
+      <w:outlineLvl w:val="5"/>
     </w:pPr>
     <w:rPr>
-      <w:rFonts w:asciiTheme="majorHAnsi" w:cstheme="majorBidi" w:eastAsiaTheme="majorEastAsia" w:hAnsiTheme="majorHAnsi"/>
+      <w:rFonts w:cstheme="majorBidi" w:eastAsiaTheme="majorEastAsia"/>
+      <w:i/>
       <w:iCs/>
-      <w:color w:themeColor="accent1" w:val="4F81BD"/>
-      <w:sz w:val="24"/>
-      <w:szCs w:val="24"/>
+      <w:color w:themeColor="text1" w:themeTint="A6" w:val="595959"/>
     </w:rPr>
   </w:style>
-  <w:style w:styleId="Heading6" w:type="paragraph">
-    <w:name w:val="Heading 6"/>
+  <w:style w:styleId="Heading7" w:type="paragraph">
+    <w:name w:val="heading 7"/>
     <w:basedOn w:val="Normal"/>
     <w:next w:val="BodyText"/>
+    <w:link w:val="Heading7Char"/>
     <w:uiPriority w:val="9"/>
+    <w:semiHidden/>
     <w:unhideWhenUsed/>
     <w:qFormat/>
+    <w:rsid w:val="00A10FD9"/>
     <w:pPr>
       <w:keepNext/>
       <w:keepLines/>
-      <w:spacing w:after="0" w:before="200"/>
-      <w:outlineLvl w:val="5"/>
+      <w:spacing w:after="0" w:before="40"/>
+      <w:outlineLvl w:val="6"/>
     </w:pPr>
     <w:rPr>
-      <w:rFonts w:asciiTheme="majorHAnsi" w:cstheme="majorBidi" w:eastAsiaTheme="majorEastAsia" w:hAnsiTheme="majorHAnsi"/>
-      <w:color w:themeColor="accent1" w:val="4F81BD"/>
-      <w:sz w:val="24"/>
-      <w:szCs w:val="24"/>
+      <w:rFonts w:cstheme="majorBidi" w:eastAsiaTheme="majorEastAsia"/>
+      <w:color w:themeColor="text1" w:themeTint="A6" w:val="595959"/>
     </w:rPr>
   </w:style>
-  <w:style w:styleId="Heading7" w:type="paragraph">
-    <w:name w:val="Heading 7"/>
+  <w:style w:styleId="Heading8" w:type="paragraph">
+    <w:name w:val="heading 8"/>
     <w:basedOn w:val="Normal"/>
     <w:next w:val="BodyText"/>
+    <w:link w:val="Heading8Char"/>
     <w:uiPriority w:val="9"/>
+    <w:semiHidden/>
     <w:unhideWhenUsed/>
     <w:qFormat/>
+    <w:rsid w:val="00A10FD9"/>
     <w:pPr>
       <w:keepNext/>
       <w:keepLines/>
-      <w:spacing w:after="0" w:before="200"/>
-      <w:outlineLvl w:val="6"/>
+      <w:spacing w:after="0"/>
+      <w:outlineLvl w:val="7"/>
     </w:pPr>
     <w:rPr>
-      <w:rFonts w:asciiTheme="majorHAnsi" w:cstheme="majorBidi" w:eastAsiaTheme="majorEastAsia" w:hAnsiTheme="majorHAnsi"/>
-      <w:color w:themeColor="accent1" w:val="4F81BD"/>
-      <w:sz w:val="24"/>
-      <w:szCs w:val="24"/>
+      <w:rFonts w:cstheme="majorBidi" w:eastAsiaTheme="majorEastAsia"/>
+      <w:i/>
+      <w:iCs/>
+      <w:color w:themeColor="text1" w:themeTint="D8" w:val="272727"/>
     </w:rPr>
   </w:style>
-  <w:style w:styleId="Heading8" w:type="paragraph">
-    <w:name w:val="Heading 8"/>
+  <w:style w:styleId="Heading9" w:type="paragraph">
+    <w:name w:val="heading 9"/>
     <w:basedOn w:val="Normal"/>
     <w:next w:val="BodyText"/>
+    <w:link w:val="Heading9Char"/>
     <w:uiPriority w:val="9"/>
+    <w:semiHidden/>
     <w:unhideWhenUsed/>
     <w:qFormat/>
+    <w:rsid w:val="00A10FD9"/>
     <w:pPr>
       <w:keepNext/>
       <w:keepLines/>
-      <w:spacing w:after="0" w:before="200"/>
-      <w:outlineLvl w:val="7"/>
-    </w:pPr>
-    <w:rPr>
-      <w:rFonts w:asciiTheme="majorHAnsi" w:cstheme="majorBidi" w:eastAsiaTheme="majorEastAsia" w:hAnsiTheme="majorHAnsi"/>
-      <w:color w:themeColor="accent1" w:val="4F81BD"/>
-      <w:sz w:val="24"/>
-      <w:szCs w:val="24"/>
-    </w:rPr>
-  </w:style>
-  <w:style w:styleId="Heading9" w:type="paragraph">
-    <w:name w:val="Heading 9"/>
-    <w:basedOn w:val="Normal"/>
-    <w:next w:val="BodyText"/>
-    <w:uiPriority w:val="9"/>
-    <w:unhideWhenUsed/>
-    <w:qFormat/>
-    <w:pPr>
-      <w:keepNext/>
-      <w:keepLines/>
-      <w:spacing w:after="0" w:before="200"/>
+      <w:spacing w:after="0"/>
       <w:outlineLvl w:val="8"/>
     </w:pPr>
     <w:rPr>
+      <w:rFonts w:cstheme="majorBidi" w:eastAsiaTheme="majorEastAsia"/>
+      <w:color w:themeColor="text1" w:themeTint="D8" w:val="272727"/>
+    </w:rPr>
+  </w:style>
+  <w:style w:customStyle="1" w:styleId="Heading1Char" w:type="character">
+    <w:name w:val="Heading 1 Char"/>
+    <w:basedOn w:val="DefaultParagraphFont"/>
+    <w:link w:val="Heading1"/>
+    <w:uiPriority w:val="9"/>
+    <w:rsid w:val="00A10FD9"/>
+    <w:rPr>
       <w:rFonts w:asciiTheme="majorHAnsi" w:cstheme="majorBidi" w:eastAsiaTheme="majorEastAsia" w:hAnsiTheme="majorHAnsi"/>
-      <w:color w:themeColor="accent1" w:val="4F81BD"/>
-      <w:sz w:val="24"/>
-      <w:szCs w:val="24"/>
+      <w:color w:themeColor="accent1" w:themeShade="BF" w:val="0F4761"/>
+      <w:sz w:val="40"/>
+      <w:szCs w:val="40"/>
+    </w:rPr>
+  </w:style>
+  <w:style w:customStyle="1" w:styleId="Heading2Char" w:type="character">
+    <w:name w:val="Heading 2 Char"/>
+    <w:basedOn w:val="DefaultParagraphFont"/>
+    <w:link w:val="Heading2"/>
+    <w:uiPriority w:val="9"/>
+    <w:semiHidden/>
+    <w:rsid w:val="00A10FD9"/>
+    <w:rPr>
+      <w:rFonts w:asciiTheme="majorHAnsi" w:cstheme="majorBidi" w:eastAsiaTheme="majorEastAsia" w:hAnsiTheme="majorHAnsi"/>
+      <w:color w:themeColor="accent1" w:themeShade="BF" w:val="0F4761"/>
+      <w:sz w:val="32"/>
+      <w:szCs w:val="32"/>
+    </w:rPr>
+  </w:style>
+  <w:style w:customStyle="1" w:styleId="Heading3Char" w:type="character">
+    <w:name w:val="Heading 3 Char"/>
+    <w:basedOn w:val="DefaultParagraphFont"/>
+    <w:link w:val="Heading3"/>
+    <w:uiPriority w:val="9"/>
+    <w:semiHidden/>
+    <w:rsid w:val="00A10FD9"/>
+    <w:rPr>
+      <w:rFonts w:cstheme="majorBidi" w:eastAsiaTheme="majorEastAsia"/>
+      <w:color w:themeColor="accent1" w:themeShade="BF" w:val="0F4761"/>
+      <w:sz w:val="28"/>
+      <w:szCs w:val="28"/>
+    </w:rPr>
+  </w:style>
+  <w:style w:customStyle="1" w:styleId="Heading4Char" w:type="character">
+    <w:name w:val="Heading 4 Char"/>
+    <w:basedOn w:val="DefaultParagraphFont"/>
+    <w:link w:val="Heading4"/>
+    <w:uiPriority w:val="9"/>
+    <w:semiHidden/>
+    <w:rsid w:val="00A10FD9"/>
+    <w:rPr>
+      <w:rFonts w:cstheme="majorBidi" w:eastAsiaTheme="majorEastAsia"/>
+      <w:i/>
+      <w:iCs/>
+      <w:color w:themeColor="accent1" w:themeShade="BF" w:val="0F4761"/>
+    </w:rPr>
+  </w:style>
+  <w:style w:customStyle="1" w:styleId="Heading5Char" w:type="character">
+    <w:name w:val="Heading 5 Char"/>
+    <w:basedOn w:val="DefaultParagraphFont"/>
+    <w:link w:val="Heading5"/>
+    <w:uiPriority w:val="9"/>
+    <w:semiHidden/>
+    <w:rsid w:val="00A10FD9"/>
+    <w:rPr>
+      <w:rFonts w:cstheme="majorBidi" w:eastAsiaTheme="majorEastAsia"/>
+      <w:color w:themeColor="accent1" w:themeShade="BF" w:val="0F4761"/>
+    </w:rPr>
+  </w:style>
+  <w:style w:customStyle="1" w:styleId="Heading6Char" w:type="character">
+    <w:name w:val="Heading 6 Char"/>
+    <w:basedOn w:val="DefaultParagraphFont"/>
+    <w:link w:val="Heading6"/>
+    <w:uiPriority w:val="9"/>
+    <w:semiHidden/>
+    <w:rsid w:val="00A10FD9"/>
+    <w:rPr>
+      <w:rFonts w:cstheme="majorBidi" w:eastAsiaTheme="majorEastAsia"/>
+      <w:i/>
+      <w:iCs/>
+      <w:color w:themeColor="text1" w:themeTint="A6" w:val="595959"/>
+    </w:rPr>
+  </w:style>
+  <w:style w:customStyle="1" w:styleId="Heading7Char" w:type="character">
+    <w:name w:val="Heading 7 Char"/>
+    <w:basedOn w:val="DefaultParagraphFont"/>
+    <w:link w:val="Heading7"/>
+    <w:uiPriority w:val="9"/>
+    <w:semiHidden/>
+    <w:rsid w:val="00A10FD9"/>
+    <w:rPr>
+      <w:rFonts w:cstheme="majorBidi" w:eastAsiaTheme="majorEastAsia"/>
+      <w:color w:themeColor="text1" w:themeTint="A6" w:val="595959"/>
+    </w:rPr>
+  </w:style>
+  <w:style w:customStyle="1" w:styleId="Heading8Char" w:type="character">
+    <w:name w:val="Heading 8 Char"/>
+    <w:basedOn w:val="DefaultParagraphFont"/>
+    <w:link w:val="Heading8"/>
+    <w:uiPriority w:val="9"/>
+    <w:semiHidden/>
+    <w:rsid w:val="00A10FD9"/>
+    <w:rPr>
+      <w:rFonts w:cstheme="majorBidi" w:eastAsiaTheme="majorEastAsia"/>
+      <w:i/>
+      <w:iCs/>
+      <w:color w:themeColor="text1" w:themeTint="D8" w:val="272727"/>
+    </w:rPr>
+  </w:style>
+  <w:style w:customStyle="1" w:styleId="Heading9Char" w:type="character">
+    <w:name w:val="Heading 9 Char"/>
+    <w:basedOn w:val="DefaultParagraphFont"/>
+    <w:link w:val="Heading9"/>
+    <w:uiPriority w:val="9"/>
+    <w:semiHidden/>
+    <w:rsid w:val="00A10FD9"/>
+    <w:rPr>
+      <w:rFonts w:cstheme="majorBidi" w:eastAsiaTheme="majorEastAsia"/>
+      <w:color w:themeColor="text1" w:themeTint="D8" w:val="272727"/>
     </w:rPr>
   </w:style>
   <w:style w:styleId="BlockText" w:type="paragraph">
@@ -5226,8 +5405,8 @@
   </w:style>
   <w:style w:styleId="FootnoteBlockText" w:type="paragraph">
     <w:name w:val="Footnote Block Text"/>
-    <w:basedOn w:val="Footnote Text"/>
-    <w:next w:val="Footnote Text"/>
+    <w:basedOn w:val="FootnoteText"/>
+    <w:next w:val="FootnoteText"/>
     <w:uiPriority w:val="9"/>
     <w:unhideWhenUsed/>
     <w:qFormat/>
@@ -5265,10 +5444,10 @@
         <w:jc w:val="left"/>
       </w:trPr>
       <w:tcPr>
-        <w:vAlign w:val="bottom"/>
         <w:tcBorders>
           <w:bottom w:val="single"/>
         </w:tcBorders>
+        <w:vAlign w:val="bottom"/>
       </w:tcPr>
     </w:tblStylePr>
   </w:style>
@@ -5384,9 +5563,9 @@
     <w:name w:val="KeywordTok"/>
     <w:basedOn w:val="VerbatimChar"/>
     <w:rPr>
+      <w:b/>
       <w:color w:val="204a87"/>
       <w:shd w:val="clear" w:fill="f8f8f8"/>
-      <w:b/>
     </w:rPr>
   </w:style>
   <w:style w:type="character" w:customStyle="1" w:styleId="DataTypeTok">
@@ -5441,9 +5620,9 @@
     <w:name w:val="SpecialCharTok"/>
     <w:basedOn w:val="VerbatimChar"/>
     <w:rPr>
+      <w:b/>
       <w:color w:val="ce5c00"/>
       <w:shd w:val="clear" w:fill="f8f8f8"/>
-      <w:b/>
     </w:rPr>
   </w:style>
   <w:style w:type="character" w:customStyle="1" w:styleId="StringTok">
@@ -5481,39 +5660,39 @@
     <w:name w:val="CommentTok"/>
     <w:basedOn w:val="VerbatimChar"/>
     <w:rPr>
+      <w:i/>
       <w:color w:val="8f5902"/>
       <w:shd w:val="clear" w:fill="f8f8f8"/>
-      <w:i/>
     </w:rPr>
   </w:style>
   <w:style w:type="character" w:customStyle="1" w:styleId="DocumentationTok">
     <w:name w:val="DocumentationTok"/>
     <w:basedOn w:val="VerbatimChar"/>
     <w:rPr>
+      <w:b/>
+      <w:i/>
       <w:color w:val="8f5902"/>
       <w:shd w:val="clear" w:fill="f8f8f8"/>
-      <w:b/>
-      <w:i/>
     </w:rPr>
   </w:style>
   <w:style w:type="character" w:customStyle="1" w:styleId="AnnotationTok">
     <w:name w:val="AnnotationTok"/>
     <w:basedOn w:val="VerbatimChar"/>
     <w:rPr>
+      <w:b/>
+      <w:i/>
       <w:color w:val="8f5902"/>
       <w:shd w:val="clear" w:fill="f8f8f8"/>
-      <w:b/>
-      <w:i/>
     </w:rPr>
   </w:style>
   <w:style w:type="character" w:customStyle="1" w:styleId="CommentVarTok">
     <w:name w:val="CommentVarTok"/>
     <w:basedOn w:val="VerbatimChar"/>
     <w:rPr>
+      <w:b/>
+      <w:i/>
       <w:color w:val="8f5902"/>
       <w:shd w:val="clear" w:fill="f8f8f8"/>
-      <w:b/>
-      <w:i/>
     </w:rPr>
   </w:style>
   <w:style w:type="character" w:customStyle="1" w:styleId="OtherTok">
@@ -5528,9 +5707,9 @@
     <w:name w:val="FunctionTok"/>
     <w:basedOn w:val="VerbatimChar"/>
     <w:rPr>
+      <w:b/>
       <w:color w:val="204a87"/>
       <w:shd w:val="clear" w:fill="f8f8f8"/>
-      <w:b/>
     </w:rPr>
   </w:style>
   <w:style w:type="character" w:customStyle="1" w:styleId="VariableTok">
@@ -5545,18 +5724,18 @@
     <w:name w:val="ControlFlowTok"/>
     <w:basedOn w:val="VerbatimChar"/>
     <w:rPr>
+      <w:b/>
       <w:color w:val="204a87"/>
       <w:shd w:val="clear" w:fill="f8f8f8"/>
-      <w:b/>
     </w:rPr>
   </w:style>
   <w:style w:type="character" w:customStyle="1" w:styleId="OperatorTok">
     <w:name w:val="OperatorTok"/>
     <w:basedOn w:val="VerbatimChar"/>
     <w:rPr>
+      <w:b/>
       <w:color w:val="ce5c00"/>
       <w:shd w:val="clear" w:fill="f8f8f8"/>
-      <w:b/>
     </w:rPr>
   </w:style>
   <w:style w:type="character" w:customStyle="1" w:styleId="BuiltInTok">
@@ -5577,9 +5756,9 @@
     <w:name w:val="PreprocessorTok"/>
     <w:basedOn w:val="VerbatimChar"/>
     <w:rPr>
+      <w:i/>
       <w:color w:val="8f5902"/>
       <w:shd w:val="clear" w:fill="f8f8f8"/>
-      <w:i/>
     </w:rPr>
   </w:style>
   <w:style w:type="character" w:customStyle="1" w:styleId="AttributeTok">
@@ -5601,20 +5780,20 @@
     <w:name w:val="InformationTok"/>
     <w:basedOn w:val="VerbatimChar"/>
     <w:rPr>
+      <w:b/>
+      <w:i/>
       <w:color w:val="8f5902"/>
       <w:shd w:val="clear" w:fill="f8f8f8"/>
-      <w:b/>
-      <w:i/>
     </w:rPr>
   </w:style>
   <w:style w:type="character" w:customStyle="1" w:styleId="WarningTok">
     <w:name w:val="WarningTok"/>
     <w:basedOn w:val="VerbatimChar"/>
     <w:rPr>
+      <w:b/>
+      <w:i/>
       <w:color w:val="8f5902"/>
       <w:shd w:val="clear" w:fill="f8f8f8"/>
-      <w:b/>
-      <w:i/>
     </w:rPr>
   </w:style>
   <w:style w:type="character" w:customStyle="1" w:styleId="AlertTok">
@@ -5629,9 +5808,9 @@
     <w:name w:val="ErrorTok"/>
     <w:basedOn w:val="VerbatimChar"/>
     <w:rPr>
+      <w:b/>
       <w:color w:val="a40000"/>
       <w:shd w:val="clear" w:fill="f8f8f8"/>
-      <w:b/>
     </w:rPr>
   </w:style>
   <w:style w:type="character" w:customStyle="1" w:styleId="NormalTok">
@@ -5655,44 +5834,44 @@
         <a:sysClr val="window" lastClr="FFFFFF"/>
       </a:lt1>
       <a:dk2>
-        <a:srgbClr val="1F497D"/>
+        <a:srgbClr val="0E2841"/>
       </a:dk2>
       <a:lt2>
-        <a:srgbClr val="EEECE1"/>
+        <a:srgbClr val="E8E8E8"/>
       </a:lt2>
       <a:accent1>
-        <a:srgbClr val="4F81BD"/>
+        <a:srgbClr val="156082"/>
       </a:accent1>
       <a:accent2>
-        <a:srgbClr val="C0504D"/>
+        <a:srgbClr val="E97132"/>
       </a:accent2>
       <a:accent3>
-        <a:srgbClr val="9BBB59"/>
+        <a:srgbClr val="196B24"/>
       </a:accent3>
       <a:accent4>
-        <a:srgbClr val="8064A2"/>
+        <a:srgbClr val="0F9ED5"/>
       </a:accent4>
       <a:accent5>
-        <a:srgbClr val="4BACC6"/>
+        <a:srgbClr val="A02B93"/>
       </a:accent5>
       <a:accent6>
-        <a:srgbClr val="F79646"/>
+        <a:srgbClr val="4EA72E"/>
       </a:accent6>
       <a:hlink>
-        <a:srgbClr val="0000FF"/>
+        <a:srgbClr val="467886"/>
       </a:hlink>
       <a:folHlink>
-        <a:srgbClr val="800080"/>
+        <a:srgbClr val="96607D"/>
       </a:folHlink>
     </a:clrScheme>
     <a:fontScheme name="Office">
       <a:majorFont>
-        <a:latin typeface="Calibri"/>
+        <a:latin typeface="Aptos Display" panose="02110004020202020204"/>
         <a:ea typeface=""/>
         <a:cs typeface=""/>
-        <a:font script="Jpan" typeface="ＭＳ ゴシック"/>
+        <a:font script="Jpan" typeface="游ゴシック Light"/>
         <a:font script="Hang" typeface="맑은 고딕"/>
-        <a:font script="Hans" typeface="宋体"/>
+        <a:font script="Hans" typeface="等线 Light"/>
         <a:font script="Hant" typeface="新細明體"/>
         <a:font script="Arab" typeface="Times New Roman"/>
         <a:font script="Hebr" typeface="Times New Roman"/>
@@ -5719,14 +5898,32 @@
         <a:font script="Mong" typeface="Mongolian Baiti"/>
         <a:font script="Viet" typeface="Times New Roman"/>
         <a:font script="Uigh" typeface="Microsoft Uighur"/>
+        <a:font script="Geor" typeface="Sylfaen"/>
+        <a:font script="Armn" typeface="Arial"/>
+        <a:font script="Bugi" typeface="Leelawadee UI"/>
+        <a:font script="Bopo" typeface="Microsoft JhengHei"/>
+        <a:font script="Java" typeface="Javanese Text"/>
+        <a:font script="Lisu" typeface="Segoe UI"/>
+        <a:font script="Mymr" typeface="Myanmar Text"/>
+        <a:font script="Nkoo" typeface="Ebrima"/>
+        <a:font script="Olck" typeface="Nirmala UI"/>
+        <a:font script="Osma" typeface="Ebrima"/>
+        <a:font script="Phag" typeface="Phagspa"/>
+        <a:font script="Syrn" typeface="Estrangelo Edessa"/>
+        <a:font script="Syrj" typeface="Estrangelo Edessa"/>
+        <a:font script="Syre" typeface="Estrangelo Edessa"/>
+        <a:font script="Sora" typeface="Nirmala UI"/>
+        <a:font script="Tale" typeface="Microsoft Tai Le"/>
+        <a:font script="Talu" typeface="Microsoft New Tai Lue"/>
+        <a:font script="Tfng" typeface="Ebrima"/>
       </a:majorFont>
       <a:minorFont>
-        <a:latin typeface="Cambria"/>
+        <a:latin typeface="Aptos" panose="02110004020202020204"/>
         <a:ea typeface=""/>
         <a:cs typeface=""/>
-        <a:font script="Jpan" typeface="ＭＳ 明朝"/>
+        <a:font script="Jpan" typeface="游明朝"/>
         <a:font script="Hang" typeface="맑은 고딕"/>
-        <a:font script="Hans" typeface="宋体"/>
+        <a:font script="Hans" typeface="等线"/>
         <a:font script="Hant" typeface="新細明體"/>
         <a:font script="Arab" typeface="Arial"/>
         <a:font script="Hebr" typeface="Arial"/>
@@ -5753,6 +5950,24 @@
         <a:font script="Mong" typeface="Mongolian Baiti"/>
         <a:font script="Viet" typeface="Arial"/>
         <a:font script="Uigh" typeface="Microsoft Uighur"/>
+        <a:font script="Geor" typeface="Sylfaen"/>
+        <a:font script="Armn" typeface="Arial"/>
+        <a:font script="Bugi" typeface="Leelawadee UI"/>
+        <a:font script="Bopo" typeface="Microsoft JhengHei"/>
+        <a:font script="Java" typeface="Javanese Text"/>
+        <a:font script="Lisu" typeface="Segoe UI"/>
+        <a:font script="Mymr" typeface="Myanmar Text"/>
+        <a:font script="Nkoo" typeface="Ebrima"/>
+        <a:font script="Olck" typeface="Nirmala UI"/>
+        <a:font script="Osma" typeface="Ebrima"/>
+        <a:font script="Phag" typeface="Phagspa"/>
+        <a:font script="Syrn" typeface="Estrangelo Edessa"/>
+        <a:font script="Syrj" typeface="Estrangelo Edessa"/>
+        <a:font script="Syre" typeface="Estrangelo Edessa"/>
+        <a:font script="Sora" typeface="Nirmala UI"/>
+        <a:font script="Tale" typeface="Microsoft Tai Le"/>
+        <a:font script="Talu" typeface="Microsoft New Tai Lue"/>
+        <a:font script="Tfng" typeface="Ebrima"/>
       </a:minorFont>
     </a:fontScheme>
     <a:fmtScheme name="Office">
@@ -5764,200 +5979,141 @@
           <a:gsLst>
             <a:gs pos="0">
               <a:schemeClr val="phClr">
-                <a:tint val="50000"/>
-                <a:satMod val="300000"/>
+                <a:lumMod val="110000"/>
+                <a:satMod val="105000"/>
+                <a:tint val="67000"/>
               </a:schemeClr>
             </a:gs>
-            <a:gs pos="35000">
+            <a:gs pos="50000">
               <a:schemeClr val="phClr">
-                <a:tint val="37000"/>
-                <a:satMod val="300000"/>
+                <a:lumMod val="105000"/>
+                <a:satMod val="103000"/>
+                <a:tint val="73000"/>
               </a:schemeClr>
             </a:gs>
             <a:gs pos="100000">
               <a:schemeClr val="phClr">
-                <a:tint val="15000"/>
-                <a:satMod val="350000"/>
+                <a:lumMod val="105000"/>
+                <a:satMod val="109000"/>
+                <a:tint val="81000"/>
               </a:schemeClr>
             </a:gs>
           </a:gsLst>
-          <a:lin ang="16200000" scaled="1"/>
+          <a:lin ang="5400000" scaled="0"/>
         </a:gradFill>
         <a:gradFill rotWithShape="1">
           <a:gsLst>
             <a:gs pos="0">
               <a:schemeClr val="phClr">
-                <a:tint val="100000"/>
+                <a:satMod val="103000"/>
+                <a:lumMod val="102000"/>
+                <a:tint val="94000"/>
+              </a:schemeClr>
+            </a:gs>
+            <a:gs pos="50000">
+              <a:schemeClr val="phClr">
+                <a:satMod val="110000"/>
+                <a:lumMod val="100000"/>
                 <a:shade val="100000"/>
-                <a:satMod val="130000"/>
               </a:schemeClr>
             </a:gs>
             <a:gs pos="100000">
               <a:schemeClr val="phClr">
-                <a:tint val="50000"/>
-                <a:shade val="100000"/>
-                <a:satMod val="350000"/>
+                <a:lumMod val="99000"/>
+                <a:satMod val="120000"/>
+                <a:shade val="78000"/>
               </a:schemeClr>
             </a:gs>
           </a:gsLst>
-          <a:lin ang="16200000" scaled="0"/>
+          <a:lin ang="5400000" scaled="0"/>
         </a:gradFill>
       </a:fillStyleLst>
       <a:lnStyleLst>
-        <a:ln w="9525" cap="flat" cmpd="sng" algn="ctr">
-          <a:solidFill>
-            <a:schemeClr val="phClr">
-              <a:shade val="95000"/>
-              <a:satMod val="105000"/>
-            </a:schemeClr>
-          </a:solidFill>
-          <a:prstDash val="solid"/>
-        </a:ln>
-        <a:ln w="25400" cap="flat" cmpd="sng" algn="ctr">
+        <a:ln w="6350" cap="flat" cmpd="sng" algn="ctr">
           <a:solidFill>
             <a:schemeClr val="phClr"/>
           </a:solidFill>
           <a:prstDash val="solid"/>
+          <a:miter lim="800000"/>
         </a:ln>
-        <a:ln w="38100" cap="flat" cmpd="sng" algn="ctr">
+        <a:ln w="12700" cap="flat" cmpd="sng" algn="ctr">
           <a:solidFill>
             <a:schemeClr val="phClr"/>
           </a:solidFill>
           <a:prstDash val="solid"/>
+          <a:miter lim="800000"/>
+        </a:ln>
+        <a:ln w="19050" cap="flat" cmpd="sng" algn="ctr">
+          <a:solidFill>
+            <a:schemeClr val="phClr"/>
+          </a:solidFill>
+          <a:prstDash val="solid"/>
+          <a:miter lim="800000"/>
         </a:ln>
       </a:lnStyleLst>
       <a:effectStyleLst>
         <a:effectStyle>
+          <a:effectLst/>
+        </a:effectStyle>
+        <a:effectStyle>
+          <a:effectLst/>
+        </a:effectStyle>
+        <a:effectStyle>
           <a:effectLst>
-            <a:outerShdw blurRad="40000" dist="20000" dir="5400000" rotWithShape="0">
+            <a:outerShdw blurRad="57150" dist="19050" dir="5400000" algn="ctr" rotWithShape="0">
               <a:srgbClr val="000000">
-                <a:alpha val="38000"/>
+                <a:alpha val="63000"/>
               </a:srgbClr>
             </a:outerShdw>
           </a:effectLst>
-        </a:effectStyle>
-        <a:effectStyle>
-          <a:effectLst>
-            <a:outerShdw blurRad="40000" dist="23000" dir="5400000" rotWithShape="0">
-              <a:srgbClr val="000000">
-                <a:alpha val="35000"/>
-              </a:srgbClr>
-            </a:outerShdw>
-          </a:effectLst>
-        </a:effectStyle>
-        <a:effectStyle>
-          <a:effectLst>
-            <a:outerShdw blurRad="40000" dist="23000" dir="5400000" rotWithShape="0">
-              <a:srgbClr val="000000">
-                <a:alpha val="35000"/>
-              </a:srgbClr>
-            </a:outerShdw>
-          </a:effectLst>
-          <a:scene3d>
-            <a:camera prst="orthographicFront">
-              <a:rot lat="0" lon="0" rev="0"/>
-            </a:camera>
-            <a:lightRig rig="threePt" dir="t">
-              <a:rot lat="0" lon="0" rev="1200000"/>
-            </a:lightRig>
-          </a:scene3d>
-          <a:sp3d>
-            <a:bevelT w="63500" h="25400"/>
-          </a:sp3d>
         </a:effectStyle>
       </a:effectStyleLst>
       <a:bgFillStyleLst>
         <a:solidFill>
           <a:schemeClr val="phClr"/>
         </a:solidFill>
+        <a:solidFill>
+          <a:schemeClr val="phClr">
+            <a:tint val="95000"/>
+            <a:satMod val="170000"/>
+          </a:schemeClr>
+        </a:solidFill>
         <a:gradFill rotWithShape="1">
           <a:gsLst>
             <a:gs pos="0">
               <a:schemeClr val="phClr">
-                <a:tint val="40000"/>
-                <a:satMod val="350000"/>
+                <a:tint val="93000"/>
+                <a:satMod val="150000"/>
+                <a:shade val="98000"/>
+                <a:lumMod val="102000"/>
               </a:schemeClr>
             </a:gs>
-            <a:gs pos="40000">
+            <a:gs pos="50000">
               <a:schemeClr val="phClr">
-                <a:tint val="45000"/>
-                <a:shade val="99000"/>
-                <a:satMod val="350000"/>
+                <a:tint val="98000"/>
+                <a:satMod val="130000"/>
+                <a:shade val="90000"/>
+                <a:lumMod val="103000"/>
               </a:schemeClr>
             </a:gs>
             <a:gs pos="100000">
               <a:schemeClr val="phClr">
-                <a:shade val="20000"/>
-                <a:satMod val="255000"/>
+                <a:shade val="63000"/>
+                <a:satMod val="120000"/>
               </a:schemeClr>
             </a:gs>
           </a:gsLst>
-          <a:path path="circle">
-            <a:fillToRect l="50000" t="-80000" r="50000" b="180000"/>
-          </a:path>
-        </a:gradFill>
-        <a:gradFill rotWithShape="1">
-          <a:gsLst>
-            <a:gs pos="0">
-              <a:schemeClr val="phClr">
-                <a:tint val="80000"/>
-                <a:satMod val="300000"/>
-              </a:schemeClr>
-            </a:gs>
-            <a:gs pos="100000">
-              <a:schemeClr val="phClr">
-                <a:shade val="30000"/>
-                <a:satMod val="200000"/>
-              </a:schemeClr>
-            </a:gs>
-          </a:gsLst>
-          <a:path path="circle">
-            <a:fillToRect l="50000" t="50000" r="50000" b="50000"/>
-          </a:path>
+          <a:lin ang="5400000" scaled="0"/>
         </a:gradFill>
       </a:bgFillStyleLst>
     </a:fmtScheme>
   </a:themeElements>
-  <a:objectDefaults>
-    <a:spDef>
-      <a:spPr/>
-      <a:bodyPr/>
-      <a:lstStyle/>
-      <a:style>
-        <a:lnRef idx="1">
-          <a:schemeClr val="accent1"/>
-        </a:lnRef>
-        <a:fillRef idx="3">
-          <a:schemeClr val="accent1"/>
-        </a:fillRef>
-        <a:effectRef idx="2">
-          <a:schemeClr val="accent1"/>
-        </a:effectRef>
-        <a:fontRef idx="minor">
-          <a:schemeClr val="lt1"/>
-        </a:fontRef>
-      </a:style>
-    </a:spDef>
-    <a:lnDef>
-      <a:spPr/>
-      <a:bodyPr/>
-      <a:lstStyle/>
-      <a:style>
-        <a:lnRef idx="2">
-          <a:schemeClr val="accent1"/>
-        </a:lnRef>
-        <a:fillRef idx="0">
-          <a:schemeClr val="accent1"/>
-        </a:fillRef>
-        <a:effectRef idx="1">
-          <a:schemeClr val="accent1"/>
-        </a:effectRef>
-        <a:fontRef idx="minor">
-          <a:schemeClr val="tx1"/>
-        </a:fontRef>
-      </a:style>
-    </a:lnDef>
-  </a:objectDefaults>
+  <a:objectDefaults/>
   <a:extraClrSchemeLst/>
+  <a:extLst>
+    <a:ext uri="{05A4C25C-085E-4340-85A3-A5531E510DB2}">
+      <thm15:themeFamily xmlns:thm15="http://schemas.microsoft.com/office/thememl/2012/main" name="Office Theme" id="{2E142A2C-CD16-42D6-873A-C26D2A0506FA}" vid="{1BDDFF52-6CD6-40A5-AB3C-68EB2F1E4D0A}"/>
+    </a:ext>
+  </a:extLst>
 </a:theme>
 </file>
</xml_diff>

<commit_message>
Modified rapid response to include the trained personeel in the last 2 years question
</commit_message>
<xml_diff>
--- a/src/R/Dashboard/www/SR_report.docx
+++ b/src/R/Dashboard/www/SR_report.docx
@@ -7,147 +7,111 @@
         <w:pStyle w:val="Title"/>
       </w:pPr>
       <w:r>
-        <w:t xml:space="preserve">Reporte</w:t>
+        <w:t xml:space="preserve">Measles</w:t>
       </w:r>
       <w:r>
         <w:t xml:space="preserve"> </w:t>
       </w:r>
       <w:r>
-        <w:t xml:space="preserve">final</w:t>
+        <w:t xml:space="preserve">and</w:t>
       </w:r>
       <w:r>
         <w:t xml:space="preserve"> </w:t>
       </w:r>
       <w:r>
-        <w:t xml:space="preserve">de</w:t>
+        <w:t xml:space="preserve">Rubella</w:t>
       </w:r>
       <w:r>
         <w:t xml:space="preserve"> </w:t>
       </w:r>
       <w:r>
-        <w:t xml:space="preserve">evaluación</w:t>
+        <w:t xml:space="preserve">Risk</w:t>
       </w:r>
       <w:r>
         <w:t xml:space="preserve"> </w:t>
       </w:r>
       <w:r>
-        <w:t xml:space="preserve">de</w:t>
+        <w:t xml:space="preserve">Assessment</w:t>
       </w:r>
       <w:r>
         <w:t xml:space="preserve"> </w:t>
       </w:r>
       <w:r>
-        <w:t xml:space="preserve">riesgo</w:t>
+        <w:t xml:space="preserve">Final</w:t>
       </w:r>
       <w:r>
         <w:t xml:space="preserve"> </w:t>
       </w:r>
       <w:r>
-        <w:t xml:space="preserve">para</w:t>
+        <w:t xml:space="preserve">Report</w:t>
       </w:r>
       <w:r>
         <w:t xml:space="preserve"> </w:t>
       </w:r>
       <w:r>
-        <w:t xml:space="preserve">sarampión</w:t>
+        <w:t xml:space="preserve">-</w:t>
       </w:r>
       <w:r>
         <w:t xml:space="preserve"> </w:t>
       </w:r>
       <w:r>
-        <w:t xml:space="preserve">y</w:t>
+        <w:t xml:space="preserve">Belize</w:t>
+      </w:r>
+    </w:p>
+    <w:p>
+      <w:pPr>
+        <w:pStyle w:val="Author"/>
+      </w:pPr>
+      <w:r>
+        <w:t xml:space="preserve">Measles</w:t>
       </w:r>
       <w:r>
         <w:t xml:space="preserve"> </w:t>
       </w:r>
       <w:r>
-        <w:t xml:space="preserve">rubeola</w:t>
+        <w:t xml:space="preserve">and</w:t>
       </w:r>
       <w:r>
         <w:t xml:space="preserve"> </w:t>
       </w:r>
       <w:r>
+        <w:t xml:space="preserve">Rubella</w:t>
+      </w:r>
+      <w:r>
+        <w:t xml:space="preserve"> </w:t>
+      </w:r>
+      <w:r>
+        <w:t xml:space="preserve">Risk</w:t>
+      </w:r>
+      <w:r>
+        <w:t xml:space="preserve"> </w:t>
+      </w:r>
+      <w:r>
+        <w:t xml:space="preserve">Assessment</w:t>
+      </w:r>
+      <w:r>
+        <w:t xml:space="preserve"> </w:t>
+      </w:r>
+      <w:r>
+        <w:t xml:space="preserve">Profile</w:t>
+      </w:r>
+      <w:r>
+        <w:t xml:space="preserve"> </w:t>
+      </w:r>
+      <w:r>
         <w:t xml:space="preserve">-</w:t>
       </w:r>
       <w:r>
         <w:t xml:space="preserve"> </w:t>
       </w:r>
       <w:r>
-        <w:t xml:space="preserve">Belize</w:t>
-      </w:r>
-    </w:p>
-    <w:p>
-      <w:pPr>
-        <w:pStyle w:val="Author"/>
-      </w:pPr>
-      <w:r>
-        <w:t xml:space="preserve">Perfil</w:t>
+        <w:t xml:space="preserve">Belize,</w:t>
       </w:r>
       <w:r>
         <w:t xml:space="preserve"> </w:t>
       </w:r>
       <w:r>
-        <w:t xml:space="preserve">de</w:t>
-      </w:r>
-      <w:r>
-        <w:t xml:space="preserve"> </w:t>
-      </w:r>
-      <w:r>
-        <w:t xml:space="preserve">evaluación</w:t>
-      </w:r>
-      <w:r>
-        <w:t xml:space="preserve"> </w:t>
-      </w:r>
-      <w:r>
-        <w:t xml:space="preserve">de</w:t>
-      </w:r>
-      <w:r>
-        <w:t xml:space="preserve"> </w:t>
-      </w:r>
-      <w:r>
-        <w:t xml:space="preserve">riesgo</w:t>
-      </w:r>
-      <w:r>
-        <w:t xml:space="preserve"> </w:t>
-      </w:r>
-      <w:r>
-        <w:t xml:space="preserve">para</w:t>
-      </w:r>
-      <w:r>
-        <w:t xml:space="preserve"> </w:t>
-      </w:r>
-      <w:r>
-        <w:t xml:space="preserve">sarampión</w:t>
-      </w:r>
-      <w:r>
-        <w:t xml:space="preserve"> </w:t>
-      </w:r>
-      <w:r>
-        <w:t xml:space="preserve">y</w:t>
-      </w:r>
-      <w:r>
-        <w:t xml:space="preserve"> </w:t>
-      </w:r>
-      <w:r>
-        <w:t xml:space="preserve">rubeola</w:t>
-      </w:r>
-      <w:r>
-        <w:t xml:space="preserve"> </w:t>
-      </w:r>
-      <w:r>
-        <w:t xml:space="preserve">-</w:t>
-      </w:r>
-      <w:r>
-        <w:t xml:space="preserve"> </w:t>
-      </w:r>
-      <w:r>
-        <w:t xml:space="preserve">Belize,</w:t>
-      </w:r>
-      <w:r>
-        <w:t xml:space="preserve"> </w:t>
-      </w:r>
-      <w:r>
-        <w:t xml:space="preserve">04.02.2025</w:t>
+        <w:t xml:space="preserve">18.02.2025</w:t>
       </w:r>
     </w:p>
     <w:p>
@@ -202,13 +166,13 @@
         <w:br w:type="page"/>
       </w:r>
     </w:p>
-    <w:bookmarkStart w:id="165" w:name="antecedentes"/>
+    <w:bookmarkStart w:id="165" w:name="background"/>
     <w:p>
       <w:pPr>
         <w:pStyle w:val="Heading1"/>
       </w:pPr>
       <w:r>
-        <w:t xml:space="preserve">Antecedentes</w:t>
+        <w:t xml:space="preserve">Background</w:t>
       </w:r>
     </w:p>
     <w:p>
@@ -216,7 +180,7 @@
         <w:pStyle w:val="FirstParagraph"/>
       </w:pPr>
       <w:r>
-        <w:t xml:space="preserve">La herramienta para la evaluación de riesgo para sarampión y rubeola de la Organización Panamericana de la Salud/Organización Mundial de la Salud (OPS/OMS) identifica áreas que no están cumpliendo las metas programáticas de sarampión y rubeola. Por lo tanto, los resultados de la evaluación de riesgo orientarán y fortalecerán las actividades para la sostenibilidad de la eliminación de estas enfermedades, a fin de educir el riesgo de brotes.</w:t>
+        <w:t xml:space="preserve">The Pan American Health Organization/World Health Organization (PAHO/WHO) Measles and Rubella Risk Assessment Tool identifies areas that are not meeting programmatic targets for measles and rubella. Therefore, the results of the risk assessment will guide and strengthen activities for the sustainable elimination of these diseases, in order to educate the risk of outbreaks.</w:t>
       </w:r>
     </w:p>
     <w:p>
@@ -224,7 +188,7 @@
         <w:pStyle w:val="BodyText"/>
       </w:pPr>
       <w:r>
-        <w:t xml:space="preserve">Esta herramienta evalúa el riesgo a nivel de municipio a través de la suma de puntos de indicadores en cinco categorías: inmunidad poblacional, calidad de la vigilancia, rendimiento del programa, evaluación de la amenaza y respuesta rápida. A cada municipio del país se le asigna una categoría programática de riesgo: bajo, medio, alto o muy alto, con base a la puntación final obtenida. El puntaje para cada indicador fue realizado por consenso de expertos. El rango de puntajes posibles va de 0 a 100 puntos de riesgo, según la siguiente tabla:</w:t>
+        <w:t xml:space="preserve">This tool assesses risk at the municipal level by summing indicator points in five categories: population immunity, surveillance quality, program performance, threat assessment, and rapid response. Each municipality in the country is assigned a programmatic risk category: low, medium, high, or very high , based on the final score obtained. The scoring for each indicator was based on expert consensus. The range of possible scores goes from 0 to 100 risk points, according to the following table:</w:t>
       </w:r>
     </w:p>
     <w:tbl>
@@ -249,135 +213,135 @@
               <w:jc w:val="left"/>
             </w:pPr>
             <w:r>
-              <w:t xml:space="preserve">Categorías de riesgo</w:t>
-            </w:r>
-          </w:p>
-        </w:tc>
-        <w:tc>
-          <w:tcPr/>
-          <w:p>
-            <w:pPr>
-              <w:pStyle w:val="Compact"/>
-              <w:jc w:val="right"/>
-            </w:pPr>
-            <w:r>
-              <w:t xml:space="preserve">Total de puntos de riesgo</w:t>
-            </w:r>
-          </w:p>
-        </w:tc>
-      </w:tr>
-      <w:tr>
-        <w:tc>
-          <w:tcPr/>
-          <w:p>
-            <w:pPr>
-              <w:pStyle w:val="Compact"/>
-              <w:jc w:val="left"/>
-            </w:pPr>
-            <w:r>
-              <w:t xml:space="preserve">Bajo riesgo</w:t>
-            </w:r>
-          </w:p>
-        </w:tc>
-        <w:tc>
-          <w:tcPr/>
-          <w:p>
-            <w:pPr>
-              <w:pStyle w:val="Compact"/>
-              <w:jc w:val="right"/>
-            </w:pPr>
-            <w:r>
-              <w:t xml:space="preserve">Menos de 26 puntos</w:t>
-            </w:r>
-          </w:p>
-        </w:tc>
-      </w:tr>
-      <w:tr>
-        <w:tc>
-          <w:tcPr/>
-          <w:p>
-            <w:pPr>
-              <w:pStyle w:val="Compact"/>
-              <w:jc w:val="left"/>
-            </w:pPr>
-            <w:r>
-              <w:t xml:space="preserve">Riesgo mediano</w:t>
-            </w:r>
-          </w:p>
-        </w:tc>
-        <w:tc>
-          <w:tcPr/>
-          <w:p>
-            <w:pPr>
-              <w:pStyle w:val="Compact"/>
-              <w:jc w:val="right"/>
-            </w:pPr>
-            <w:r>
-              <w:t xml:space="preserve">Entre 26 y 50 puntos</w:t>
-            </w:r>
-          </w:p>
-        </w:tc>
-      </w:tr>
-      <w:tr>
-        <w:tc>
-          <w:tcPr/>
-          <w:p>
-            <w:pPr>
-              <w:pStyle w:val="Compact"/>
-              <w:jc w:val="left"/>
-            </w:pPr>
-            <w:r>
-              <w:t xml:space="preserve">Alto riesgo</w:t>
-            </w:r>
-          </w:p>
-        </w:tc>
-        <w:tc>
-          <w:tcPr/>
-          <w:p>
-            <w:pPr>
-              <w:pStyle w:val="Compact"/>
-              <w:jc w:val="right"/>
-            </w:pPr>
-            <w:r>
-              <w:t xml:space="preserve">Entre 51 y 75 puntos</w:t>
-            </w:r>
-          </w:p>
-        </w:tc>
-      </w:tr>
-      <w:tr>
-        <w:tc>
-          <w:tcPr/>
-          <w:p>
-            <w:pPr>
-              <w:pStyle w:val="Compact"/>
-              <w:jc w:val="left"/>
-            </w:pPr>
-            <w:r>
-              <w:t xml:space="preserve">Riesgo muy alto</w:t>
-            </w:r>
-          </w:p>
-        </w:tc>
-        <w:tc>
-          <w:tcPr/>
-          <w:p>
-            <w:pPr>
-              <w:pStyle w:val="Compact"/>
-              <w:jc w:val="right"/>
-            </w:pPr>
-            <w:r>
-              <w:t xml:space="preserve">Más de 100 puntos</w:t>
+              <w:t xml:space="preserve">Risk categories</w:t>
+            </w:r>
+          </w:p>
+        </w:tc>
+        <w:tc>
+          <w:tcPr/>
+          <w:p>
+            <w:pPr>
+              <w:pStyle w:val="Compact"/>
+              <w:jc w:val="right"/>
+            </w:pPr>
+            <w:r>
+              <w:t xml:space="preserve">Total Risk Points</w:t>
+            </w:r>
+          </w:p>
+        </w:tc>
+      </w:tr>
+      <w:tr>
+        <w:tc>
+          <w:tcPr/>
+          <w:p>
+            <w:pPr>
+              <w:pStyle w:val="Compact"/>
+              <w:jc w:val="left"/>
+            </w:pPr>
+            <w:r>
+              <w:t xml:space="preserve">Low risk</w:t>
+            </w:r>
+          </w:p>
+        </w:tc>
+        <w:tc>
+          <w:tcPr/>
+          <w:p>
+            <w:pPr>
+              <w:pStyle w:val="Compact"/>
+              <w:jc w:val="right"/>
+            </w:pPr>
+            <w:r>
+              <w:t xml:space="preserve">Less than 26 points</w:t>
+            </w:r>
+          </w:p>
+        </w:tc>
+      </w:tr>
+      <w:tr>
+        <w:tc>
+          <w:tcPr/>
+          <w:p>
+            <w:pPr>
+              <w:pStyle w:val="Compact"/>
+              <w:jc w:val="left"/>
+            </w:pPr>
+            <w:r>
+              <w:t xml:space="preserve">Medium risk</w:t>
+            </w:r>
+          </w:p>
+        </w:tc>
+        <w:tc>
+          <w:tcPr/>
+          <w:p>
+            <w:pPr>
+              <w:pStyle w:val="Compact"/>
+              <w:jc w:val="right"/>
+            </w:pPr>
+            <w:r>
+              <w:t xml:space="preserve">Between 26 and 50 points</w:t>
+            </w:r>
+          </w:p>
+        </w:tc>
+      </w:tr>
+      <w:tr>
+        <w:tc>
+          <w:tcPr/>
+          <w:p>
+            <w:pPr>
+              <w:pStyle w:val="Compact"/>
+              <w:jc w:val="left"/>
+            </w:pPr>
+            <w:r>
+              <w:t xml:space="preserve">High risk</w:t>
+            </w:r>
+          </w:p>
+        </w:tc>
+        <w:tc>
+          <w:tcPr/>
+          <w:p>
+            <w:pPr>
+              <w:pStyle w:val="Compact"/>
+              <w:jc w:val="right"/>
+            </w:pPr>
+            <w:r>
+              <w:t xml:space="preserve">Between 51 and 75 points</w:t>
+            </w:r>
+          </w:p>
+        </w:tc>
+      </w:tr>
+      <w:tr>
+        <w:tc>
+          <w:tcPr/>
+          <w:p>
+            <w:pPr>
+              <w:pStyle w:val="Compact"/>
+              <w:jc w:val="left"/>
+            </w:pPr>
+            <w:r>
+              <w:t xml:space="preserve">Very high risk</w:t>
+            </w:r>
+          </w:p>
+        </w:tc>
+        <w:tc>
+          <w:tcPr/>
+          <w:p>
+            <w:pPr>
+              <w:pStyle w:val="Compact"/>
+              <w:jc w:val="right"/>
+            </w:pPr>
+            <w:r>
+              <w:t xml:space="preserve">More than 100 points</w:t>
             </w:r>
           </w:p>
         </w:tc>
       </w:tr>
     </w:tbl>
-    <w:bookmarkStart w:id="23" w:name="indicadores-de-riesgo"/>
+    <w:bookmarkStart w:id="23" w:name="risk-indicators"/>
     <w:p>
       <w:pPr>
         <w:pStyle w:val="Heading2"/>
       </w:pPr>
       <w:r>
-        <w:t xml:space="preserve">Indicadores de riesgo</w:t>
+        <w:t xml:space="preserve">Risk indicators</w:t>
       </w:r>
     </w:p>
     <w:p>
@@ -389,7 +353,7 @@
         </w:numPr>
       </w:pPr>
       <w:r>
-        <w:t xml:space="preserve">Inmunidad poblacional: Evalúa el riesgo de susceptibilidad para el sarampión y la rubeola usando la cobertura administrativa reportada para la primera y segunda dosis de la vacuna sarampión-rubeola-paperas (SRP1 y SRP2 respectivamente); y la cobertura obtenida en la última campaña de seguimiento que implementó el país. Este indicador también incluye la proporción de casos sospechosos para sarampión y rubeola que no fueron vacunados o que no se conoce su antecedente vacunal. (Total de puntos = 40)</w:t>
+        <w:t xml:space="preserve">Population immunity: Evaluates susceptibility risk for measles and rubella using reported administrative coverage for the first and second doses of measles-mumps-rubella vaccine (MMR1 and MMR2, respectively); and the coverage obtained in the latest follow-up campaign carried out in the country. This indicator also includes the proportion of suspected cases of measles and rubella who were not vaccinated or whose vaccination history is not known. (Total points = 40)</w:t>
       </w:r>
     </w:p>
     <w:p>
@@ -401,7 +365,7 @@
         </w:numPr>
       </w:pPr>
       <w:r>
-        <w:t xml:space="preserve">Calidad de la vigilancia: Evalúa la sensibilidad del municipio para detectar y confirmar oportunamente casos de sarampión y rubeola. Los indicadores en esta categoría incluyen la tasa de notificación anual de casos sospechosos de sarampión y rubeola; la proporción de casos sospechosos con investigación adecuada (visita domiciliaria dentro de las 48 horas después de la notificación y llenado de ocho de las 11 variables claves); la proporción de casos con muestra adecuada en &lt; 30 días y la proporción de muestras de sangre recibidas en el laboratorio en &lt; 5 días. (Total de puntos = 20)</w:t>
+        <w:t xml:space="preserve">Surveillance quality: Evaluates the sensitivity of the municipality for timely detection and confirmation of measles and rubella cases. Indicators in this category include the annual reporting rate for suspected cases of measles and rubella; the proportion of suspected cases with adequate investigation (home visit within 48 hours after notification and completion of eight of the 11 key variables); the proportion of cases with an adequate sample in &lt; 30 days; and the proportion of blood samples received in the laboratory in &lt; 5 days. (Total points = 20)</w:t>
       </w:r>
     </w:p>
     <w:p>
@@ -413,7 +377,7 @@
         </w:numPr>
       </w:pPr>
       <w:r>
-        <w:t xml:space="preserve">Desempeño del programa: Evalúa los aspectos específicos de los servicios de vacunación de rutina, incluyendo los indicadores de cobertura administrativa de SRP1 y SRP2; tasa de deserción para SRP1 y SRP2; y para la primera dosis de la vacuna pentavalente (difteria-tos ferina-tétanos [DTP], hepatitis B y Haemophilus influenzae) y SRP1. (Total de puntos = 16)</w:t>
+        <w:t xml:space="preserve">Program performance: Evaluates specific aspects of routine immunization services, including administrative coverage indicators for MMR1 and MMR2; drop-out rate for MMR1-MMR2; and for the first dose of pentavalent vaccine (diphtheria-tetanus-pertussis [DTaP], hepatitis B, and Haemophilus influenzae) and MMR1. (Total points = 16)</w:t>
       </w:r>
     </w:p>
     <w:p>
@@ -425,7 +389,7 @@
         </w:numPr>
       </w:pPr>
       <w:r>
-        <w:t xml:space="preserve">Evaluación de la amenaza: Toma en cuenta factores que pueden influenciar el riesgo para la introducción y diseminación del virus del sarampión y la rubeola en la población. Estos indicadores incluyen la densidad poblacional y la presencia de grupos vulnerables. (Total de puntos = 12)</w:t>
+        <w:t xml:space="preserve">Threat assessment: Considers factors that may influence the risk of introduction and spread of measles and rubella in the population. These indicators include population density and the presence of vulnerable groups. (Total points = 12)</w:t>
       </w:r>
     </w:p>
     <w:p>
@@ -437,7 +401,7 @@
         </w:numPr>
       </w:pPr>
       <w:r>
-        <w:t xml:space="preserve">Respuesta rápida a casos importados de sarampión y rubeola: Toma en cuenta la presencia de una respuesta rápida a casos importados de sarampión y rubeola. Los indicadores se miden a nivel subnacional e incluyen la presencia de un equipo entrenado en respuesta rápida y la proporción de hospitales capacitados para realizar triaje y aislamiento de casos altamente sospechosos para sarampión y rubeola. (Total de puntos = 12)</w:t>
+        <w:t xml:space="preserve">Rapid response to imported cases of measles and rubella: Considers the presence of a rapid response to imported cases of measles and rubella. Indicators are measured at the subnational level and include the presence of a trained rapid response team and the proportion of hospitals trained to triage and isolate highly suspected cases of measles and rubella. (Total points = 12)</w:t>
       </w:r>
     </w:p>
     <w:p>
@@ -445,7 +409,7 @@
         <w:pStyle w:val="FirstParagraph"/>
       </w:pPr>
       <w:r>
-        <w:t xml:space="preserve">La herramienta puede ser utilizada periódicamente por los gerentes de los programas nacionales de inmunización, vigilancia epidemiológica y laboratorio, para monitorear la implementación de las estrategias de sostenibilidad del sarampión y la rubeola en el país. La herramienta requiere datos fácilmente disponibles y recopilados de forma rutinaria por los programas de inmunización y vigilancia. La visualización de los resultados es a través de tablas y mapas por municipio con colores asignados para cada categoría de riesgo. Además, las puntuaciones de riesgo por municipio pueden ser mostradas por indicador, facilitando una mejor comprensión de las debilidades programáticas que están contribuyendo con la puntuación final de la evaluación del riesgo.</w:t>
+        <w:t xml:space="preserve">The tool can be used periodically by managers of national immunization, epidemiological surveillance, and laboratory programs to monitor implementation of measles and rubella sustainability strategies in the country. The tool requires data that is readily available and routinely collected by immunization and surveillance programs. Results are visualized through tables and maps, by municipality, with colors assigned to each risk category. In addition, municipal risk scores can be displayed by indicator, facilitating a better understanding of the programmatic weaknesses contributing to the final risk assessment score.</w:t>
       </w:r>
     </w:p>
     <w:p>
@@ -454,13 +418,13 @@
       </w:r>
     </w:p>
     <w:bookmarkEnd w:id="23"/>
-    <w:bookmarkStart w:id="37" w:name="X98f279b9a362dfcf2d905e9842ccb2c64ff3bf3"/>
+    <w:bookmarkStart w:id="37" w:name="Xaf1a960185eea417076196d4b74ed0e6fc7ce0b"/>
     <w:p>
       <w:pPr>
         <w:pStyle w:val="Heading2"/>
       </w:pPr>
       <w:r>
-        <w:t xml:space="preserve">Sección 1: Perfil general de riesgo para sarampión y rubeola</w:t>
+        <w:t xml:space="preserve">Section 1: Overall measles and rubella risk profile</w:t>
       </w:r>
     </w:p>
     <w:p>
@@ -468,16 +432,16 @@
         <w:pStyle w:val="FirstParagraph"/>
       </w:pPr>
       <w:r>
-        <w:t xml:space="preserve">De 6 municipios en Belize, 0 (0%) fueron categorizados en muy alto riesgo, 0 (0%) fueron categorizados en alto riesgo, 5 (83.3%) fueron categorizados en riesgo mediano, y 1 (16.7%) fueron categorizados en bajo riesgo.</w:t>
-      </w:r>
-    </w:p>
-    <w:bookmarkStart w:id="24" w:name="X867ac1f8bd70a1eb2dd75aca14538843edd3779"/>
+        <w:t xml:space="preserve">From 6 municipalities in Belize, 0 (0%) were categorized as very high risk, 1 (16.7%) were categorized as high risk, 5 (83.3%) were categorized as medium risk, and 0 (0%) were categorized as low risk.</w:t>
+      </w:r>
+    </w:p>
+    <w:bookmarkStart w:id="24" w:name="X44da7b3aa83ae02a73e36aaae22f585aa9a57f8"/>
     <w:p>
       <w:pPr>
         <w:pStyle w:val="Heading4"/>
       </w:pPr>
       <w:r>
-        <w:t xml:space="preserve">Tabla 1a: Número de municipios en perfil general, Belize, 2019-2023.</w:t>
+        <w:t xml:space="preserve">Table 1a: Number of municipalities in general profile, Belize, 2019-2023.</w:t>
       </w:r>
     </w:p>
     <w:tbl>
@@ -503,45 +467,121 @@
               <w:jc w:val="left"/>
             </w:pPr>
             <w:r>
-              <w:t xml:space="preserve">Categorías de riesgo</w:t>
-            </w:r>
-          </w:p>
-        </w:tc>
-        <w:tc>
-          <w:tcPr/>
-          <w:p>
-            <w:pPr>
-              <w:pStyle w:val="Compact"/>
-              <w:jc w:val="right"/>
-            </w:pPr>
-            <w:r>
-              <w:t xml:space="preserve">Número de municipios</w:t>
-            </w:r>
-          </w:p>
-        </w:tc>
-        <w:tc>
-          <w:tcPr/>
-          <w:p>
-            <w:pPr>
-              <w:pStyle w:val="Compact"/>
-              <w:jc w:val="right"/>
-            </w:pPr>
-            <w:r>
-              <w:t xml:space="preserve">% de municipios</w:t>
-            </w:r>
-          </w:p>
-        </w:tc>
-      </w:tr>
-      <w:tr>
-        <w:tc>
-          <w:tcPr/>
-          <w:p>
-            <w:pPr>
-              <w:pStyle w:val="Compact"/>
-              <w:jc w:val="left"/>
-            </w:pPr>
-            <w:r>
-              <w:t xml:space="preserve">Bajo riesgo</w:t>
+              <w:t xml:space="preserve">Risk categories</w:t>
+            </w:r>
+          </w:p>
+        </w:tc>
+        <w:tc>
+          <w:tcPr/>
+          <w:p>
+            <w:pPr>
+              <w:pStyle w:val="Compact"/>
+              <w:jc w:val="right"/>
+            </w:pPr>
+            <w:r>
+              <w:t xml:space="preserve">Number of municipalities</w:t>
+            </w:r>
+          </w:p>
+        </w:tc>
+        <w:tc>
+          <w:tcPr/>
+          <w:p>
+            <w:pPr>
+              <w:pStyle w:val="Compact"/>
+              <w:jc w:val="right"/>
+            </w:pPr>
+            <w:r>
+              <w:t xml:space="preserve">% of municipalities</w:t>
+            </w:r>
+          </w:p>
+        </w:tc>
+      </w:tr>
+      <w:tr>
+        <w:tc>
+          <w:tcPr/>
+          <w:p>
+            <w:pPr>
+              <w:pStyle w:val="Compact"/>
+              <w:jc w:val="left"/>
+            </w:pPr>
+            <w:r>
+              <w:t xml:space="preserve">Low risk</w:t>
+            </w:r>
+          </w:p>
+        </w:tc>
+        <w:tc>
+          <w:tcPr/>
+          <w:p>
+            <w:pPr>
+              <w:pStyle w:val="Compact"/>
+              <w:jc w:val="right"/>
+            </w:pPr>
+            <w:r>
+              <w:t xml:space="preserve">0</w:t>
+            </w:r>
+          </w:p>
+        </w:tc>
+        <w:tc>
+          <w:tcPr/>
+          <w:p>
+            <w:pPr>
+              <w:pStyle w:val="Compact"/>
+              <w:jc w:val="right"/>
+            </w:pPr>
+            <w:r>
+              <w:t xml:space="preserve">0.0%</w:t>
+            </w:r>
+          </w:p>
+        </w:tc>
+      </w:tr>
+      <w:tr>
+        <w:tc>
+          <w:tcPr/>
+          <w:p>
+            <w:pPr>
+              <w:pStyle w:val="Compact"/>
+              <w:jc w:val="left"/>
+            </w:pPr>
+            <w:r>
+              <w:t xml:space="preserve">Medium risk</w:t>
+            </w:r>
+          </w:p>
+        </w:tc>
+        <w:tc>
+          <w:tcPr/>
+          <w:p>
+            <w:pPr>
+              <w:pStyle w:val="Compact"/>
+              <w:jc w:val="right"/>
+            </w:pPr>
+            <w:r>
+              <w:t xml:space="preserve">5</w:t>
+            </w:r>
+          </w:p>
+        </w:tc>
+        <w:tc>
+          <w:tcPr/>
+          <w:p>
+            <w:pPr>
+              <w:pStyle w:val="Compact"/>
+              <w:jc w:val="right"/>
+            </w:pPr>
+            <w:r>
+              <w:t xml:space="preserve">83.3%</w:t>
+            </w:r>
+          </w:p>
+        </w:tc>
+      </w:tr>
+      <w:tr>
+        <w:tc>
+          <w:tcPr/>
+          <w:p>
+            <w:pPr>
+              <w:pStyle w:val="Compact"/>
+              <w:jc w:val="left"/>
+            </w:pPr>
+            <w:r>
+              <w:t xml:space="preserve">High risk</w:t>
             </w:r>
           </w:p>
         </w:tc>
@@ -579,83 +619,7 @@
               <w:jc w:val="left"/>
             </w:pPr>
             <w:r>
-              <w:t xml:space="preserve">Riesgo mediano</w:t>
-            </w:r>
-          </w:p>
-        </w:tc>
-        <w:tc>
-          <w:tcPr/>
-          <w:p>
-            <w:pPr>
-              <w:pStyle w:val="Compact"/>
-              <w:jc w:val="right"/>
-            </w:pPr>
-            <w:r>
-              <w:t xml:space="preserve">5</w:t>
-            </w:r>
-          </w:p>
-        </w:tc>
-        <w:tc>
-          <w:tcPr/>
-          <w:p>
-            <w:pPr>
-              <w:pStyle w:val="Compact"/>
-              <w:jc w:val="right"/>
-            </w:pPr>
-            <w:r>
-              <w:t xml:space="preserve">83.3%</w:t>
-            </w:r>
-          </w:p>
-        </w:tc>
-      </w:tr>
-      <w:tr>
-        <w:tc>
-          <w:tcPr/>
-          <w:p>
-            <w:pPr>
-              <w:pStyle w:val="Compact"/>
-              <w:jc w:val="left"/>
-            </w:pPr>
-            <w:r>
-              <w:t xml:space="preserve">Alto riesgo</w:t>
-            </w:r>
-          </w:p>
-        </w:tc>
-        <w:tc>
-          <w:tcPr/>
-          <w:p>
-            <w:pPr>
-              <w:pStyle w:val="Compact"/>
-              <w:jc w:val="right"/>
-            </w:pPr>
-            <w:r>
-              <w:t xml:space="preserve">0</w:t>
-            </w:r>
-          </w:p>
-        </w:tc>
-        <w:tc>
-          <w:tcPr/>
-          <w:p>
-            <w:pPr>
-              <w:pStyle w:val="Compact"/>
-              <w:jc w:val="right"/>
-            </w:pPr>
-            <w:r>
-              <w:t xml:space="preserve">0.0%</w:t>
-            </w:r>
-          </w:p>
-        </w:tc>
-      </w:tr>
-      <w:tr>
-        <w:tc>
-          <w:tcPr/>
-          <w:p>
-            <w:pPr>
-              <w:pStyle w:val="Compact"/>
-              <w:jc w:val="left"/>
-            </w:pPr>
-            <w:r>
-              <w:t xml:space="preserve">Riesgo muy alto</w:t>
+              <w:t xml:space="preserve">Very high risk</w:t>
             </w:r>
           </w:p>
         </w:tc>
@@ -724,13 +688,13 @@
       </w:tr>
     </w:tbl>
     <w:bookmarkEnd w:id="24"/>
-    <w:bookmarkStart w:id="28" w:name="X7c1481678d8e3e02ff85792cfa84c0a9bdf0aa6"/>
+    <w:bookmarkStart w:id="28" w:name="Xd818041cfefb9cfce594392cdb047b582576d8d"/>
     <w:p>
       <w:pPr>
         <w:pStyle w:val="Heading4"/>
       </w:pPr>
       <w:r>
-        <w:t xml:space="preserve">Figura 1a: Evaluación de riesgo para sarampión y rubeola Belize, 2019-2023.</w:t>
+        <w:t xml:space="preserve">Figure 1a: Risk assessment for measles and rubella Belize, 2019-2023.</w:t>
       </w:r>
     </w:p>
     <w:p>
@@ -781,13 +745,13 @@
       </w:r>
     </w:p>
     <w:bookmarkEnd w:id="28"/>
-    <w:bookmarkStart w:id="32" w:name="X4b586478599606fd9ca8ebff065870f6eb468b6"/>
+    <w:bookmarkStart w:id="32" w:name="X044412bb40dd3668a370b9ee8ce4ecaa352a4d7"/>
     <w:p>
       <w:pPr>
         <w:pStyle w:val="Heading4"/>
       </w:pPr>
       <w:r>
-        <w:t xml:space="preserve">Figura 1b: Mapa de riesgo para municipios de muy alto riesgo, Belize, 2019-2023.</w:t>
+        <w:t xml:space="preserve">Figure 1b: Risk map for very high-risk municipalities, Belize, 2019-2023.</w:t>
       </w:r>
     </w:p>
     <w:p>
@@ -838,13 +802,13 @@
       </w:r>
     </w:p>
     <w:bookmarkEnd w:id="32"/>
-    <w:bookmarkStart w:id="36" w:name="X82c5029615ad567a49a06060f3fff7939d35862"/>
+    <w:bookmarkStart w:id="36" w:name="X4bdecc9b77be7f110e8398936270b1e72c706af"/>
     <w:p>
       <w:pPr>
         <w:pStyle w:val="Heading4"/>
       </w:pPr>
       <w:r>
-        <w:t xml:space="preserve">Figura 1c: Mapa de riesgo para municipios de alto riesgo, Belize, 2019-2023.</w:t>
+        <w:t xml:space="preserve">Figure 1c: Risk map for high-risk municipalities, Belize, 2019-2023.</w:t>
       </w:r>
     </w:p>
     <w:p>
@@ -901,22 +865,22 @@
     </w:p>
     <w:bookmarkEnd w:id="36"/>
     <w:bookmarkEnd w:id="37"/>
-    <w:bookmarkStart w:id="87" w:name="sección-2-inmunidad-de-la-población"/>
+    <w:bookmarkStart w:id="87" w:name="section-2-population-immunity"/>
     <w:p>
       <w:pPr>
         <w:pStyle w:val="Heading2"/>
       </w:pPr>
       <w:r>
-        <w:t xml:space="preserve">Sección 2: Inmunidad de la población</w:t>
-      </w:r>
-    </w:p>
-    <w:bookmarkStart w:id="38" w:name="X14189dc612320d9b45788e17cba0f09192c3e6a"/>
+        <w:t xml:space="preserve">Section 2: Population Immunity</w:t>
+      </w:r>
+    </w:p>
+    <w:bookmarkStart w:id="38" w:name="X0ed2ab9eb2b797d2bef8243b2a1633da483a81d"/>
     <w:p>
       <w:pPr>
         <w:pStyle w:val="Heading4"/>
       </w:pPr>
       <w:r>
-        <w:t xml:space="preserve">Tabla 2a: Número de municipios en inmunidad poblacional, Belize, 2019-2023.</w:t>
+        <w:t xml:space="preserve">Table 2a: Number of municipalities with population immunity, Belize, 2019-2023.</w:t>
       </w:r>
     </w:p>
     <w:tbl>
@@ -942,45 +906,45 @@
               <w:jc w:val="left"/>
             </w:pPr>
             <w:r>
-              <w:t xml:space="preserve">Inmunidad de la población</w:t>
-            </w:r>
-          </w:p>
-        </w:tc>
-        <w:tc>
-          <w:tcPr/>
-          <w:p>
-            <w:pPr>
-              <w:pStyle w:val="Compact"/>
-              <w:jc w:val="right"/>
-            </w:pPr>
-            <w:r>
-              <w:t xml:space="preserve">Número de municipios</w:t>
-            </w:r>
-          </w:p>
-        </w:tc>
-        <w:tc>
-          <w:tcPr/>
-          <w:p>
-            <w:pPr>
-              <w:pStyle w:val="Compact"/>
-              <w:jc w:val="right"/>
-            </w:pPr>
-            <w:r>
-              <w:t xml:space="preserve">% de municipios</w:t>
-            </w:r>
-          </w:p>
-        </w:tc>
-      </w:tr>
-      <w:tr>
-        <w:tc>
-          <w:tcPr/>
-          <w:p>
-            <w:pPr>
-              <w:pStyle w:val="Compact"/>
-              <w:jc w:val="left"/>
-            </w:pPr>
-            <w:r>
-              <w:t xml:space="preserve">Bajo riesgo</w:t>
+              <w:t xml:space="preserve">Population Immunity</w:t>
+            </w:r>
+          </w:p>
+        </w:tc>
+        <w:tc>
+          <w:tcPr/>
+          <w:p>
+            <w:pPr>
+              <w:pStyle w:val="Compact"/>
+              <w:jc w:val="right"/>
+            </w:pPr>
+            <w:r>
+              <w:t xml:space="preserve">Number of municipalities</w:t>
+            </w:r>
+          </w:p>
+        </w:tc>
+        <w:tc>
+          <w:tcPr/>
+          <w:p>
+            <w:pPr>
+              <w:pStyle w:val="Compact"/>
+              <w:jc w:val="right"/>
+            </w:pPr>
+            <w:r>
+              <w:t xml:space="preserve">% of municipalities</w:t>
+            </w:r>
+          </w:p>
+        </w:tc>
+      </w:tr>
+      <w:tr>
+        <w:tc>
+          <w:tcPr/>
+          <w:p>
+            <w:pPr>
+              <w:pStyle w:val="Compact"/>
+              <w:jc w:val="left"/>
+            </w:pPr>
+            <w:r>
+              <w:t xml:space="preserve">Low risk</w:t>
             </w:r>
           </w:p>
         </w:tc>
@@ -1018,7 +982,7 @@
               <w:jc w:val="left"/>
             </w:pPr>
             <w:r>
-              <w:t xml:space="preserve">Riesgo mediano</w:t>
+              <w:t xml:space="preserve">Medium risk</w:t>
             </w:r>
           </w:p>
         </w:tc>
@@ -1056,7 +1020,7 @@
               <w:jc w:val="left"/>
             </w:pPr>
             <w:r>
-              <w:t xml:space="preserve">Alto riesgo</w:t>
+              <w:t xml:space="preserve">High risk</w:t>
             </w:r>
           </w:p>
         </w:tc>
@@ -1094,7 +1058,7 @@
               <w:jc w:val="left"/>
             </w:pPr>
             <w:r>
-              <w:t xml:space="preserve">Riesgo muy alto</w:t>
+              <w:t xml:space="preserve">Very high risk</w:t>
             </w:r>
           </w:p>
         </w:tc>
@@ -1163,13 +1127,13 @@
       </w:tr>
     </w:tbl>
     <w:bookmarkEnd w:id="38"/>
-    <w:bookmarkStart w:id="42" w:name="X50e52bb6494e4de744f62130a8b91b1b117a310"/>
+    <w:bookmarkStart w:id="42" w:name="X39291714fc06acd93a931ecc05e08262682417b"/>
     <w:p>
       <w:pPr>
         <w:pStyle w:val="Heading4"/>
       </w:pPr>
       <w:r>
-        <w:t xml:space="preserve">Figura 2a: Evaluación de riesgo para inmunidad poblacional, Belize, 2019-2023.</w:t>
+        <w:t xml:space="preserve">Figure 2a: Risk assessment for population immunity, Belize, 2019-2023.</w:t>
       </w:r>
     </w:p>
     <w:p>
@@ -1225,13 +1189,13 @@
       </w:r>
     </w:p>
     <w:bookmarkEnd w:id="42"/>
-    <w:bookmarkStart w:id="46" w:name="X10f2bf7cd8cdba7df711b0b457b21d2dd6f6baf"/>
+    <w:bookmarkStart w:id="46" w:name="X053a8c60df2ce0afc90f07f57a3d0aa2961a589"/>
     <w:p>
       <w:pPr>
         <w:pStyle w:val="Heading4"/>
       </w:pPr>
       <w:r>
-        <w:t xml:space="preserve">Figura 2b: Cobertura de la campaña de sarampión-rubéola (SR), Belize, 2015.</w:t>
+        <w:t xml:space="preserve">Figure 2b: Coverage of measles-rubella (MR) campaign, Belize, 2015.</w:t>
       </w:r>
     </w:p>
     <w:p>
@@ -1282,13 +1246,13 @@
       </w:r>
     </w:p>
     <w:bookmarkEnd w:id="46"/>
-    <w:bookmarkStart w:id="50" w:name="figura-2c-cobertura-de-srp1-belize-2019."/>
+    <w:bookmarkStart w:id="50" w:name="figure-2c-mmr1-coverage-belize-2019."/>
     <w:p>
       <w:pPr>
         <w:pStyle w:val="Heading4"/>
       </w:pPr>
       <w:r>
-        <w:t xml:space="preserve">Figura 2c: Cobertura de SRP1, Belize, 2019.</w:t>
+        <w:t xml:space="preserve">Figure 2c: MMR1 coverage, Belize, 2019.</w:t>
       </w:r>
     </w:p>
     <w:p>
@@ -1344,13 +1308,13 @@
       </w:r>
     </w:p>
     <w:bookmarkEnd w:id="50"/>
-    <w:bookmarkStart w:id="54" w:name="figura-2d-cobertura-de-srp1-belize-2020."/>
+    <w:bookmarkStart w:id="54" w:name="figure-2d-mmr1-coverage-belize-2020."/>
     <w:p>
       <w:pPr>
         <w:pStyle w:val="Heading4"/>
       </w:pPr>
       <w:r>
-        <w:t xml:space="preserve">Figura 2d: Cobertura de SRP1, Belize, 2020.</w:t>
+        <w:t xml:space="preserve">Figure 2d: MMR1 coverage, Belize, 2020.</w:t>
       </w:r>
     </w:p>
     <w:p>
@@ -1401,13 +1365,13 @@
       </w:r>
     </w:p>
     <w:bookmarkEnd w:id="54"/>
-    <w:bookmarkStart w:id="58" w:name="figura-2e-cobertura-de-srp1-belize-2021."/>
+    <w:bookmarkStart w:id="58" w:name="figure-2e-mmr1-coverage-belize-2021."/>
     <w:p>
       <w:pPr>
         <w:pStyle w:val="Heading4"/>
       </w:pPr>
       <w:r>
-        <w:t xml:space="preserve">Figura 2e: Cobertura de SRP1, Belize, 2021.</w:t>
+        <w:t xml:space="preserve">Figure 2e: MMR1 coverage, Belize, 2021.</w:t>
       </w:r>
     </w:p>
     <w:p>
@@ -1463,13 +1427,13 @@
       </w:r>
     </w:p>
     <w:bookmarkEnd w:id="58"/>
-    <w:bookmarkStart w:id="62" w:name="figura-2f-cobertura-de-srp1-belize-2022."/>
+    <w:bookmarkStart w:id="62" w:name="figure-2f-mmr1-coverage-belize-2022."/>
     <w:p>
       <w:pPr>
         <w:pStyle w:val="Heading4"/>
       </w:pPr>
       <w:r>
-        <w:t xml:space="preserve">Figura 2f Cobertura de SRP1, Belize, 2022.</w:t>
+        <w:t xml:space="preserve">Figure 2f MMR1 coverage, Belize, 2022.</w:t>
       </w:r>
     </w:p>
     <w:p>
@@ -1520,13 +1484,13 @@
       </w:r>
     </w:p>
     <w:bookmarkEnd w:id="62"/>
-    <w:bookmarkStart w:id="66" w:name="figura-2g-cobertura-de-srp1-belize-2023."/>
+    <w:bookmarkStart w:id="66" w:name="figure-2g-mmr1-coverage-belize-2023."/>
     <w:p>
       <w:pPr>
         <w:pStyle w:val="Heading4"/>
       </w:pPr>
       <w:r>
-        <w:t xml:space="preserve">Figura 2g: Cobertura de SRP1, Belize, 2023.</w:t>
+        <w:t xml:space="preserve">Figure 2g: MMR1 coverage, Belize, 2023.</w:t>
       </w:r>
     </w:p>
     <w:p>
@@ -1582,13 +1546,13 @@
       </w:r>
     </w:p>
     <w:bookmarkEnd w:id="66"/>
-    <w:bookmarkStart w:id="70" w:name="figura-2h-cobertura-de-srp2-belize-2019."/>
+    <w:bookmarkStart w:id="70" w:name="figure-2h-mmr2-coverage-belize-2019."/>
     <w:p>
       <w:pPr>
         <w:pStyle w:val="Heading4"/>
       </w:pPr>
       <w:r>
-        <w:t xml:space="preserve">Figura 2h: Cobertura de SRP2, Belize, 2019.</w:t>
+        <w:t xml:space="preserve">Figure 2h: MMR2 coverage, Belize, 2019.</w:t>
       </w:r>
     </w:p>
     <w:p>
@@ -1639,13 +1603,13 @@
       </w:r>
     </w:p>
     <w:bookmarkEnd w:id="70"/>
-    <w:bookmarkStart w:id="74" w:name="figura-2i-cobertura-de-srp2-belize-2020."/>
+    <w:bookmarkStart w:id="74" w:name="figure-2i-mmr2-coverage-belize-2020."/>
     <w:p>
       <w:pPr>
         <w:pStyle w:val="Heading4"/>
       </w:pPr>
       <w:r>
-        <w:t xml:space="preserve">Figura 2i: Cobertura de SRP2, Belize, 2020.</w:t>
+        <w:t xml:space="preserve">Figure 2i: MMR2 coverage, Belize, 2020.</w:t>
       </w:r>
     </w:p>
     <w:p>
@@ -1701,13 +1665,13 @@
       </w:r>
     </w:p>
     <w:bookmarkEnd w:id="74"/>
-    <w:bookmarkStart w:id="78" w:name="figura-2j-cobertura-de-srp2-belize-2021."/>
+    <w:bookmarkStart w:id="78" w:name="figure-2j-mmr2-coverage-belize-2021."/>
     <w:p>
       <w:pPr>
         <w:pStyle w:val="Heading4"/>
       </w:pPr>
       <w:r>
-        <w:t xml:space="preserve">Figura 2j: Cobertura de SRP2, Belize, 2021.</w:t>
+        <w:t xml:space="preserve">Figure 2j: MMR2 coverage, Belize, 2021.</w:t>
       </w:r>
     </w:p>
     <w:p>
@@ -1758,13 +1722,13 @@
       </w:r>
     </w:p>
     <w:bookmarkEnd w:id="78"/>
-    <w:bookmarkStart w:id="82" w:name="figura-2k-cobertura-de-srp2-belize-2022."/>
+    <w:bookmarkStart w:id="82" w:name="figure-2k-mmr2-coverage-belize-2022."/>
     <w:p>
       <w:pPr>
         <w:pStyle w:val="Heading4"/>
       </w:pPr>
       <w:r>
-        <w:t xml:space="preserve">Figura 2k: Cobertura de SRP2, Belize, 2022.</w:t>
+        <w:t xml:space="preserve">Figure 2k: MMR2 coverage, Belize, 2022.</w:t>
       </w:r>
     </w:p>
     <w:p>
@@ -1820,13 +1784,13 @@
       </w:r>
     </w:p>
     <w:bookmarkEnd w:id="82"/>
-    <w:bookmarkStart w:id="86" w:name="figura-2l-cobertura-de-srp2-belize-2023."/>
+    <w:bookmarkStart w:id="86" w:name="figure-2l-mmr2-coverage-belize-2023."/>
     <w:p>
       <w:pPr>
         <w:pStyle w:val="Heading4"/>
       </w:pPr>
       <w:r>
-        <w:t xml:space="preserve">Figura 2l: Cobertura de SRP2, Belize, 2023.</w:t>
+        <w:t xml:space="preserve">Figure 2l: MMR2 coverage, Belize, 2023.</w:t>
       </w:r>
     </w:p>
     <w:p>
@@ -1883,22 +1847,22 @@
     </w:p>
     <w:bookmarkEnd w:id="86"/>
     <w:bookmarkEnd w:id="87"/>
-    <w:bookmarkStart w:id="114" w:name="sección-3-calidad-de-la-vigilancia"/>
+    <w:bookmarkStart w:id="114" w:name="section-3-surveillance-quality"/>
     <w:p>
       <w:pPr>
         <w:pStyle w:val="Heading2"/>
       </w:pPr>
       <w:r>
-        <w:t xml:space="preserve">Sección 3: Calidad de la vigilancia</w:t>
-      </w:r>
-    </w:p>
-    <w:bookmarkStart w:id="88" w:name="Xd85c385a475abf6c49db466678f01497a9d8d71"/>
+        <w:t xml:space="preserve">Section 3: Surveillance Quality</w:t>
+      </w:r>
+    </w:p>
+    <w:bookmarkStart w:id="88" w:name="X4f31d5b66bd2f5f6b8b22fa6d628a2f08f66b3a"/>
     <w:p>
       <w:pPr>
         <w:pStyle w:val="Heading4"/>
       </w:pPr>
       <w:r>
-        <w:t xml:space="preserve">Tabla 3a: Número de municipios en calidad de vigilancia, Belize, 2019-2023.</w:t>
+        <w:t xml:space="preserve">Table 3a: Number of municipalities under surveillance, Belize, 2019-2023.</w:t>
       </w:r>
     </w:p>
     <w:tbl>
@@ -1924,45 +1888,45 @@
               <w:jc w:val="left"/>
             </w:pPr>
             <w:r>
-              <w:t xml:space="preserve">Calidad de la vigilancia</w:t>
-            </w:r>
-          </w:p>
-        </w:tc>
-        <w:tc>
-          <w:tcPr/>
-          <w:p>
-            <w:pPr>
-              <w:pStyle w:val="Compact"/>
-              <w:jc w:val="right"/>
-            </w:pPr>
-            <w:r>
-              <w:t xml:space="preserve">Número de municipios</w:t>
-            </w:r>
-          </w:p>
-        </w:tc>
-        <w:tc>
-          <w:tcPr/>
-          <w:p>
-            <w:pPr>
-              <w:pStyle w:val="Compact"/>
-              <w:jc w:val="right"/>
-            </w:pPr>
-            <w:r>
-              <w:t xml:space="preserve">% de municipios</w:t>
-            </w:r>
-          </w:p>
-        </w:tc>
-      </w:tr>
-      <w:tr>
-        <w:tc>
-          <w:tcPr/>
-          <w:p>
-            <w:pPr>
-              <w:pStyle w:val="Compact"/>
-              <w:jc w:val="left"/>
-            </w:pPr>
-            <w:r>
-              <w:t xml:space="preserve">Bajo riesgo</w:t>
+              <w:t xml:space="preserve">Surveillance Quality</w:t>
+            </w:r>
+          </w:p>
+        </w:tc>
+        <w:tc>
+          <w:tcPr/>
+          <w:p>
+            <w:pPr>
+              <w:pStyle w:val="Compact"/>
+              <w:jc w:val="right"/>
+            </w:pPr>
+            <w:r>
+              <w:t xml:space="preserve">Number of municipalities</w:t>
+            </w:r>
+          </w:p>
+        </w:tc>
+        <w:tc>
+          <w:tcPr/>
+          <w:p>
+            <w:pPr>
+              <w:pStyle w:val="Compact"/>
+              <w:jc w:val="right"/>
+            </w:pPr>
+            <w:r>
+              <w:t xml:space="preserve">% of municipalities</w:t>
+            </w:r>
+          </w:p>
+        </w:tc>
+      </w:tr>
+      <w:tr>
+        <w:tc>
+          <w:tcPr/>
+          <w:p>
+            <w:pPr>
+              <w:pStyle w:val="Compact"/>
+              <w:jc w:val="left"/>
+            </w:pPr>
+            <w:r>
+              <w:t xml:space="preserve">Low risk</w:t>
             </w:r>
           </w:p>
         </w:tc>
@@ -2000,7 +1964,7 @@
               <w:jc w:val="left"/>
             </w:pPr>
             <w:r>
-              <w:t xml:space="preserve">Riesgo mediano</w:t>
+              <w:t xml:space="preserve">Medium risk</w:t>
             </w:r>
           </w:p>
         </w:tc>
@@ -2038,7 +2002,7 @@
               <w:jc w:val="left"/>
             </w:pPr>
             <w:r>
-              <w:t xml:space="preserve">Alto riesgo</w:t>
+              <w:t xml:space="preserve">High risk</w:t>
             </w:r>
           </w:p>
         </w:tc>
@@ -2076,7 +2040,7 @@
               <w:jc w:val="left"/>
             </w:pPr>
             <w:r>
-              <w:t xml:space="preserve">Riesgo muy alto</w:t>
+              <w:t xml:space="preserve">Very high risk</w:t>
             </w:r>
           </w:p>
         </w:tc>
@@ -2145,13 +2109,13 @@
       </w:tr>
     </w:tbl>
     <w:bookmarkEnd w:id="88"/>
-    <w:bookmarkStart w:id="92" w:name="X452479ccc67c409d3e6a39be54150a5f76cf1e4"/>
+    <w:bookmarkStart w:id="92" w:name="X290d5acf9b712dda6cc10f38673a20f478d2f20"/>
     <w:p>
       <w:pPr>
         <w:pStyle w:val="Heading4"/>
       </w:pPr>
       <w:r>
-        <w:t xml:space="preserve">Figura 3a: Evaluación de riesgo para calidad de la vigilancia, Belize, 2023.</w:t>
+        <w:t xml:space="preserve">Figure 3a: Risk assessment for surveillance quality, Belize, 2023.</w:t>
       </w:r>
     </w:p>
     <w:p>
@@ -2207,13 +2171,13 @@
       </w:r>
     </w:p>
     <w:bookmarkEnd w:id="92"/>
-    <w:bookmarkStart w:id="96" w:name="Xeb670b120488fd1d2d825613db04d4e37740363"/>
+    <w:bookmarkStart w:id="96" w:name="X28e3f8afbac4605cef7bfa366f391b77cd96fab"/>
     <w:p>
       <w:pPr>
         <w:pStyle w:val="Heading4"/>
       </w:pPr>
       <w:r>
-        <w:t xml:space="preserve">Figura 3b: Tasa anual de notificación de casos sospechosos de sarampión y rubeola por 100,000 habitantes</w:t>
+        <w:t xml:space="preserve">Figure 3b: Annual reporting rate of suspected measles and rubella cases per 100,000 population</w:t>
       </w:r>
       <w:r>
         <w:rPr>
@@ -2286,17 +2250,17 @@
         <w:t xml:space="preserve"> </w:t>
       </w:r>
       <w:r>
-        <w:t xml:space="preserve">Cuando un municipio tiene menos de 100,000 habitantes y ha reportado al menos un caso sospechoso en el año más reciente, la herramienta asigna 0 puntos de riesgo. Si el municipio ha estado en silencio epidemiológico (no ha reportado ningún caso), la herramienta asignará la máxima puntuación de riesgo (8 puntos).</w:t>
+        <w:t xml:space="preserve">When a municipality has fewer than 100,000 inhabitants and has reported at least one suspected case in the most recent year, the tool assigns 0 risk points.  If the municipality has been in epidemiological silence (has not reported any cases), the tool will assign the maximum risk score (8 points).</w:t>
       </w:r>
     </w:p>
     <w:bookmarkEnd w:id="96"/>
-    <w:bookmarkStart w:id="100" w:name="X6433a9e88fb720a86b2b1685279927e696225d2"/>
+    <w:bookmarkStart w:id="100" w:name="X8ff9c50962ff70a664878f982babb9e0791fccc"/>
     <w:p>
       <w:pPr>
         <w:pStyle w:val="Heading4"/>
       </w:pPr>
       <w:r>
-        <w:t xml:space="preserve">Figura 3c: Proporción de casos sospechosos con investigación adecuada, Belize, 2023.</w:t>
+        <w:t xml:space="preserve">Figure 3c: Proportion of suspected cases with adequate investigation, Belize, 2023.</w:t>
       </w:r>
     </w:p>
     <w:p>
@@ -2352,13 +2316,13 @@
       </w:r>
     </w:p>
     <w:bookmarkEnd w:id="100"/>
-    <w:bookmarkStart w:id="104" w:name="Xc9d4f4c3a051a881f4697409d2f9632f8c763e1"/>
+    <w:bookmarkStart w:id="104" w:name="Xbf71f687889e0e5c862d07a564577baa6a76cd5"/>
     <w:p>
       <w:pPr>
         <w:pStyle w:val="Heading4"/>
       </w:pPr>
       <w:r>
-        <w:t xml:space="preserve">Figura 3d: Proporción de casos sospechosos con muestra adecuada, Belize, 2023.</w:t>
+        <w:t xml:space="preserve">Figure 3d: Proportion of suspected cases with adequate sample, Belize, 2023.</w:t>
       </w:r>
     </w:p>
     <w:p>
@@ -2409,13 +2373,13 @@
       </w:r>
     </w:p>
     <w:bookmarkEnd w:id="104"/>
-    <w:bookmarkStart w:id="108" w:name="X2bfbd01f6ffa617fea5e9b4429bcaf659dee7f2"/>
+    <w:bookmarkStart w:id="108" w:name="X881fccc0c80f399cd840b3b8d318fda6ca009df"/>
     <w:p>
       <w:pPr>
         <w:pStyle w:val="Heading4"/>
       </w:pPr>
       <w:r>
-        <w:t xml:space="preserve">Figura 3e: Proporción de muestras enviadas al laboratorio en &lt;= 5 días, Belize, 2023.</w:t>
+        <w:t xml:space="preserve">Figure 3e: Proportion of samples sent to the laboratory in &lt;= 5 days, Belize, 2023.</w:t>
       </w:r>
     </w:p>
     <w:p>
@@ -2471,13 +2435,13 @@
       </w:r>
     </w:p>
     <w:bookmarkEnd w:id="108"/>
-    <w:bookmarkStart w:id="113" w:name="X32b1a1451ceba63a103e3126100639c18eeb09b"/>
+    <w:bookmarkStart w:id="113" w:name="X59acc92a16859c406ffd3ea736dc3b7605e7c5b"/>
     <w:p>
       <w:pPr>
         <w:pStyle w:val="Heading3"/>
       </w:pPr>
       <w:r>
-        <w:t xml:space="preserve">Tabla 3b: Municipios silenciosos, Belize, 2019-2023.</w:t>
+        <w:t xml:space="preserve">Table 3b: Silent municipalities, Belize, 2019-2023.</w:t>
       </w:r>
     </w:p>
     <w:tbl>
@@ -2502,29 +2466,29 @@
               <w:jc w:val="left"/>
             </w:pPr>
             <w:r>
-              <w:t xml:space="preserve">Municipios reportando casos</w:t>
-            </w:r>
-          </w:p>
-        </w:tc>
-        <w:tc>
-          <w:tcPr/>
-          <w:p>
-            <w:pPr>
-              <w:pStyle w:val="Compact"/>
-            </w:pPr>
-          </w:p>
-        </w:tc>
-      </w:tr>
-      <w:tr>
-        <w:tc>
-          <w:tcPr/>
-          <w:p>
-            <w:pPr>
-              <w:pStyle w:val="Compact"/>
-              <w:jc w:val="left"/>
-            </w:pPr>
-            <w:r>
-              <w:t xml:space="preserve">Número de municipios silenciosos</w:t>
+              <w:t xml:space="preserve">Municipalities that do not report suspected cases</w:t>
+            </w:r>
+          </w:p>
+        </w:tc>
+        <w:tc>
+          <w:tcPr/>
+          <w:p>
+            <w:pPr>
+              <w:pStyle w:val="Compact"/>
+            </w:pPr>
+          </w:p>
+        </w:tc>
+      </w:tr>
+      <w:tr>
+        <w:tc>
+          <w:tcPr/>
+          <w:p>
+            <w:pPr>
+              <w:pStyle w:val="Compact"/>
+              <w:jc w:val="left"/>
+            </w:pPr>
+            <w:r>
+              <w:t xml:space="preserve">Number of municipalities that do not report suspected cases</w:t>
             </w:r>
           </w:p>
         </w:tc>
@@ -2550,7 +2514,7 @@
               <w:jc w:val="left"/>
             </w:pPr>
             <w:r>
-              <w:t xml:space="preserve">Porcentaje de municipios silenciosos</w:t>
+              <w:t xml:space="preserve">Percentage of municipalities that do not report suspected cases</w:t>
             </w:r>
           </w:p>
         </w:tc>
@@ -2568,13 +2532,13 @@
         </w:tc>
       </w:tr>
     </w:tbl>
-    <w:bookmarkStart w:id="112" w:name="X97843ac255443d39674740e797c79d235a829e3"/>
+    <w:bookmarkStart w:id="112" w:name="X9bf789555e2a651e034aee89ceeb714465daa27"/>
     <w:p>
       <w:pPr>
         <w:pStyle w:val="Heading4"/>
       </w:pPr>
       <w:r>
-        <w:t xml:space="preserve">Figura 3f: Municipios silenciosos, Belize, 2023.</w:t>
+        <w:t xml:space="preserve">Figure 3f: Silent municipalities, Belize, 2023.</w:t>
       </w:r>
     </w:p>
     <w:p>
@@ -2632,34 +2596,35 @@
     <w:bookmarkEnd w:id="112"/>
     <w:bookmarkEnd w:id="113"/>
     <w:bookmarkEnd w:id="114"/>
-    <w:bookmarkStart w:id="136" w:name="sección-4-desempeño-del-programa"/>
+    <w:bookmarkStart w:id="136" w:name="section-4-program-delivery-performance"/>
     <w:p>
       <w:pPr>
         <w:pStyle w:val="Heading2"/>
       </w:pPr>
       <w:r>
-        <w:t xml:space="preserve">Sección 4: Desempeño del programa</w:t>
-      </w:r>
-    </w:p>
-    <w:bookmarkStart w:id="115" w:name="X5b6d4fe3aadacd631ebfd3f92128a2369233fd0"/>
+        <w:t xml:space="preserve">Section 4: Program Delivery Performance</w:t>
+      </w:r>
+    </w:p>
+    <w:bookmarkStart w:id="115" w:name="Xc10eb07433e16ac052caf759e37800249a5b080"/>
     <w:p>
       <w:pPr>
         <w:pStyle w:val="Heading4"/>
       </w:pPr>
       <w:r>
-        <w:t xml:space="preserve">Tabla 4a: Número de municipios en rendimiento del programa, Belize, 2019-2023.</w:t>
+        <w:t xml:space="preserve">Table 4a: Number of municipalities in program performance, Belize, 2019-2023.</w:t>
       </w:r>
     </w:p>
     <w:tbl>
       <w:tblPr>
         <w:tblStyle w:val="Table"/>
-        <w:tblW w:type="auto" w:w="0"/>
+        <w:tblW w:type="pct" w:w="5000"/>
+        <w:tblLayout w:type="fixed"/>
         <w:tblLook w:firstRow="1" w:lastRow="0" w:firstColumn="0" w:lastColumn="0" w:noHBand="0" w:noVBand="0" w:val="0020"/>
       </w:tblPr>
       <w:tblGrid>
-        <w:gridCol w:w="2640"/>
-        <w:gridCol w:w="2640"/>
-        <w:gridCol w:w="2640"/>
+        <w:gridCol w:w="3103"/>
+        <w:gridCol w:w="2675"/>
+        <w:gridCol w:w="2140"/>
       </w:tblGrid>
       <w:tr>
         <w:trPr>
@@ -2673,45 +2638,45 @@
               <w:jc w:val="left"/>
             </w:pPr>
             <w:r>
-              <w:t xml:space="preserve">Desempeño del programa</w:t>
-            </w:r>
-          </w:p>
-        </w:tc>
-        <w:tc>
-          <w:tcPr/>
-          <w:p>
-            <w:pPr>
-              <w:pStyle w:val="Compact"/>
-              <w:jc w:val="right"/>
-            </w:pPr>
-            <w:r>
-              <w:t xml:space="preserve">Número de municipios</w:t>
-            </w:r>
-          </w:p>
-        </w:tc>
-        <w:tc>
-          <w:tcPr/>
-          <w:p>
-            <w:pPr>
-              <w:pStyle w:val="Compact"/>
-              <w:jc w:val="right"/>
-            </w:pPr>
-            <w:r>
-              <w:t xml:space="preserve">% de municipios</w:t>
-            </w:r>
-          </w:p>
-        </w:tc>
-      </w:tr>
-      <w:tr>
-        <w:tc>
-          <w:tcPr/>
-          <w:p>
-            <w:pPr>
-              <w:pStyle w:val="Compact"/>
-              <w:jc w:val="left"/>
-            </w:pPr>
-            <w:r>
-              <w:t xml:space="preserve">Bajo riesgo</w:t>
+              <w:t xml:space="preserve">Program Delivery Performance</w:t>
+            </w:r>
+          </w:p>
+        </w:tc>
+        <w:tc>
+          <w:tcPr/>
+          <w:p>
+            <w:pPr>
+              <w:pStyle w:val="Compact"/>
+              <w:jc w:val="right"/>
+            </w:pPr>
+            <w:r>
+              <w:t xml:space="preserve">Number of municipalities</w:t>
+            </w:r>
+          </w:p>
+        </w:tc>
+        <w:tc>
+          <w:tcPr/>
+          <w:p>
+            <w:pPr>
+              <w:pStyle w:val="Compact"/>
+              <w:jc w:val="right"/>
+            </w:pPr>
+            <w:r>
+              <w:t xml:space="preserve">% of municipalities</w:t>
+            </w:r>
+          </w:p>
+        </w:tc>
+      </w:tr>
+      <w:tr>
+        <w:tc>
+          <w:tcPr/>
+          <w:p>
+            <w:pPr>
+              <w:pStyle w:val="Compact"/>
+              <w:jc w:val="left"/>
+            </w:pPr>
+            <w:r>
+              <w:t xml:space="preserve">Low risk</w:t>
             </w:r>
           </w:p>
         </w:tc>
@@ -2749,7 +2714,7 @@
               <w:jc w:val="left"/>
             </w:pPr>
             <w:r>
-              <w:t xml:space="preserve">Riesgo mediano</w:t>
+              <w:t xml:space="preserve">Medium risk</w:t>
             </w:r>
           </w:p>
         </w:tc>
@@ -2787,7 +2752,7 @@
               <w:jc w:val="left"/>
             </w:pPr>
             <w:r>
-              <w:t xml:space="preserve">Alto riesgo</w:t>
+              <w:t xml:space="preserve">High risk</w:t>
             </w:r>
           </w:p>
         </w:tc>
@@ -2825,7 +2790,7 @@
               <w:jc w:val="left"/>
             </w:pPr>
             <w:r>
-              <w:t xml:space="preserve">Riesgo muy alto</w:t>
+              <w:t xml:space="preserve">Very high risk</w:t>
             </w:r>
           </w:p>
         </w:tc>
@@ -2894,13 +2859,13 @@
       </w:tr>
     </w:tbl>
     <w:bookmarkEnd w:id="115"/>
-    <w:bookmarkStart w:id="119" w:name="X064b6f4ec3d488b28a18e1b3610425cdbd47694"/>
+    <w:bookmarkStart w:id="119" w:name="X25d735796c61e4954924a7e06b7e5e57acf2d61"/>
     <w:p>
       <w:pPr>
         <w:pStyle w:val="Heading4"/>
       </w:pPr>
       <w:r>
-        <w:t xml:space="preserve">Figura 4a: Evaluación de riesgo para rendimiento del programa, Belize, 2019-2023.</w:t>
+        <w:t xml:space="preserve">Figure 4a: Risk assessment for program performance, Belize, 2019-2023.</w:t>
       </w:r>
     </w:p>
     <w:p>
@@ -2956,13 +2921,13 @@
       </w:r>
     </w:p>
     <w:bookmarkEnd w:id="119"/>
-    <w:bookmarkStart w:id="123" w:name="X95d439da50b5892a6f8cbb47abcdeba02b42ab2"/>
+    <w:bookmarkStart w:id="123" w:name="figure-4b-mmr1-trend-belize-2019-2023."/>
     <w:p>
       <w:pPr>
         <w:pStyle w:val="Heading4"/>
       </w:pPr>
       <w:r>
-        <w:t xml:space="preserve">Figura 4b: Tendencia de SRP1, Belize, 2019-2023.</w:t>
+        <w:t xml:space="preserve">Figure 4b: MMR1 trend, Belize, 2019-2023.</w:t>
       </w:r>
     </w:p>
     <w:p>
@@ -3013,13 +2978,13 @@
       </w:r>
     </w:p>
     <w:bookmarkEnd w:id="123"/>
-    <w:bookmarkStart w:id="127" w:name="X07af3156c14f36bd4073b6f8a2ba04f5a583f70"/>
+    <w:bookmarkStart w:id="127" w:name="figure-4c-mmr2-trend-belize-2019-2023."/>
     <w:p>
       <w:pPr>
         <w:pStyle w:val="Heading4"/>
       </w:pPr>
       <w:r>
-        <w:t xml:space="preserve">Figura 4c: Tendencia de SRP2, Belize, 2019-2023.</w:t>
+        <w:t xml:space="preserve">Figure 4c: MMR2 trend, Belize, 2019-2023.</w:t>
       </w:r>
     </w:p>
     <w:p>
@@ -3075,13 +3040,13 @@
       </w:r>
     </w:p>
     <w:bookmarkEnd w:id="127"/>
-    <w:bookmarkStart w:id="131" w:name="X121b1f6b37890f1fcf0605facf65f9ce77a4456"/>
+    <w:bookmarkStart w:id="131" w:name="X129f13360d009620573a52745bf26c794b5d17b"/>
     <w:p>
       <w:pPr>
         <w:pStyle w:val="Heading4"/>
       </w:pPr>
       <w:r>
-        <w:t xml:space="preserve">Figura 4d: Tasa de deserción SRP1-SRP2, Belize, 2023.</w:t>
+        <w:t xml:space="preserve">Figure 4d: Drop-out rate MMR1-MMR2, Belize, 2023.</w:t>
       </w:r>
     </w:p>
     <w:p>
@@ -3132,13 +3097,13 @@
       </w:r>
     </w:p>
     <w:bookmarkEnd w:id="131"/>
-    <w:bookmarkStart w:id="135" w:name="Xb46e0de90ff8abf516f63024c65f7985b57bf00"/>
+    <w:bookmarkStart w:id="135" w:name="X15afac74d33454fb3d091b53b9261041a8426ae"/>
     <w:p>
       <w:pPr>
         <w:pStyle w:val="Heading4"/>
       </w:pPr>
       <w:r>
-        <w:t xml:space="preserve">Figura 4e: Tasa de deserción Penta1-SRP1, Belize, 2023.</w:t>
+        <w:t xml:space="preserve">Figure 4e: Drop-out rate Penta1-MMR1, Belize, 2023.</w:t>
       </w:r>
     </w:p>
     <w:p>
@@ -3195,22 +3160,22 @@
     </w:p>
     <w:bookmarkEnd w:id="135"/>
     <w:bookmarkEnd w:id="136"/>
-    <w:bookmarkStart w:id="150" w:name="sección-5-evaluación-de-la-amenaza"/>
+    <w:bookmarkStart w:id="150" w:name="section-5-threat-assessment"/>
     <w:p>
       <w:pPr>
         <w:pStyle w:val="Heading2"/>
       </w:pPr>
       <w:r>
-        <w:t xml:space="preserve">Sección 5: Evaluación de la amenaza</w:t>
-      </w:r>
-    </w:p>
-    <w:bookmarkStart w:id="137" w:name="Xd14aa988bbfad2fd139c26bc2c8477063864679"/>
+        <w:t xml:space="preserve">Section 5: Threat Assessment</w:t>
+      </w:r>
+    </w:p>
+    <w:bookmarkStart w:id="137" w:name="X0ff248cf3f1cff4c45117853bdba38fb6b5b17f"/>
     <w:p>
       <w:pPr>
         <w:pStyle w:val="Heading4"/>
       </w:pPr>
       <w:r>
-        <w:t xml:space="preserve">Tabla 5a: Número de municipios en evaluación de la amenaza, Belize, 2019-2023.</w:t>
+        <w:t xml:space="preserve">Table 5a: Number of municipalities in threat assessment, Belize, 2019-2023.</w:t>
       </w:r>
     </w:p>
     <w:tbl>
@@ -3236,45 +3201,45 @@
               <w:jc w:val="left"/>
             </w:pPr>
             <w:r>
-              <w:t xml:space="preserve">Evaluación de la amenaza</w:t>
-            </w:r>
-          </w:p>
-        </w:tc>
-        <w:tc>
-          <w:tcPr/>
-          <w:p>
-            <w:pPr>
-              <w:pStyle w:val="Compact"/>
-              <w:jc w:val="right"/>
-            </w:pPr>
-            <w:r>
-              <w:t xml:space="preserve">Número de municipios</w:t>
-            </w:r>
-          </w:p>
-        </w:tc>
-        <w:tc>
-          <w:tcPr/>
-          <w:p>
-            <w:pPr>
-              <w:pStyle w:val="Compact"/>
-              <w:jc w:val="right"/>
-            </w:pPr>
-            <w:r>
-              <w:t xml:space="preserve">% de municipios</w:t>
-            </w:r>
-          </w:p>
-        </w:tc>
-      </w:tr>
-      <w:tr>
-        <w:tc>
-          <w:tcPr/>
-          <w:p>
-            <w:pPr>
-              <w:pStyle w:val="Compact"/>
-              <w:jc w:val="left"/>
-            </w:pPr>
-            <w:r>
-              <w:t xml:space="preserve">Bajo riesgo</w:t>
+              <w:t xml:space="preserve">Threat Assessment</w:t>
+            </w:r>
+          </w:p>
+        </w:tc>
+        <w:tc>
+          <w:tcPr/>
+          <w:p>
+            <w:pPr>
+              <w:pStyle w:val="Compact"/>
+              <w:jc w:val="right"/>
+            </w:pPr>
+            <w:r>
+              <w:t xml:space="preserve">Number of municipalities</w:t>
+            </w:r>
+          </w:p>
+        </w:tc>
+        <w:tc>
+          <w:tcPr/>
+          <w:p>
+            <w:pPr>
+              <w:pStyle w:val="Compact"/>
+              <w:jc w:val="right"/>
+            </w:pPr>
+            <w:r>
+              <w:t xml:space="preserve">% of municipalities</w:t>
+            </w:r>
+          </w:p>
+        </w:tc>
+      </w:tr>
+      <w:tr>
+        <w:tc>
+          <w:tcPr/>
+          <w:p>
+            <w:pPr>
+              <w:pStyle w:val="Compact"/>
+              <w:jc w:val="left"/>
+            </w:pPr>
+            <w:r>
+              <w:t xml:space="preserve">Low risk</w:t>
             </w:r>
           </w:p>
         </w:tc>
@@ -3312,7 +3277,7 @@
               <w:jc w:val="left"/>
             </w:pPr>
             <w:r>
-              <w:t xml:space="preserve">Riesgo mediano</w:t>
+              <w:t xml:space="preserve">Medium risk</w:t>
             </w:r>
           </w:p>
         </w:tc>
@@ -3350,7 +3315,7 @@
               <w:jc w:val="left"/>
             </w:pPr>
             <w:r>
-              <w:t xml:space="preserve">Alto riesgo</w:t>
+              <w:t xml:space="preserve">High risk</w:t>
             </w:r>
           </w:p>
         </w:tc>
@@ -3388,7 +3353,7 @@
               <w:jc w:val="left"/>
             </w:pPr>
             <w:r>
-              <w:t xml:space="preserve">Riesgo muy alto</w:t>
+              <w:t xml:space="preserve">Very high risk</w:t>
             </w:r>
           </w:p>
         </w:tc>
@@ -3457,13 +3422,13 @@
       </w:tr>
     </w:tbl>
     <w:bookmarkEnd w:id="137"/>
-    <w:bookmarkStart w:id="141" w:name="Xa0929b7b652eb47ac4611cc15cef5e56728fcd3"/>
+    <w:bookmarkStart w:id="141" w:name="X5629d3f47b91f56da82b3a20d00ac75ef65e2fe"/>
     <w:p>
       <w:pPr>
         <w:pStyle w:val="Heading4"/>
       </w:pPr>
       <w:r>
-        <w:t xml:space="preserve">Figura 5a: Perfil de riesgo para evaluación de la amenaza, Belize, 2019-2023.</w:t>
+        <w:t xml:space="preserve">Figure 5a: Risk profile for threat assessment, Belize, 2019-2023.</w:t>
       </w:r>
     </w:p>
     <w:p>
@@ -3519,13 +3484,13 @@
       </w:r>
     </w:p>
     <w:bookmarkEnd w:id="141"/>
-    <w:bookmarkStart w:id="145" w:name="X0bffa6499fff0270ecd18c2e50c52405184ca9d"/>
+    <w:bookmarkStart w:id="145" w:name="Xb80d1b4ca3e9d9b40ad50a97ada40f7a2afd610"/>
     <w:p>
       <w:pPr>
         <w:pStyle w:val="Heading4"/>
       </w:pPr>
       <w:r>
-        <w:t xml:space="preserve">Figura 5b: Densidad poblacional (por km</w:t>
+        <w:t xml:space="preserve">Figure 5b: Population density (per km</w:t>
       </w:r>
       <w:r>
         <w:rPr>
@@ -3585,13 +3550,13 @@
       </w:r>
     </w:p>
     <w:bookmarkEnd w:id="145"/>
-    <w:bookmarkStart w:id="149" w:name="Xb7fc4220dfe4c740e2a12e27f9b50dbc335978e"/>
+    <w:bookmarkStart w:id="149" w:name="X2459f96b6ac92ef2ee5b87bdf6ba81e995698a2"/>
     <w:p>
       <w:pPr>
         <w:pStyle w:val="Heading4"/>
       </w:pPr>
       <w:r>
-        <w:t xml:space="preserve">Figura 5c: Presencia de población vulnerable, Belize, 2023.</w:t>
+        <w:t xml:space="preserve">Figure 5c: Presence of vulnerable population, Belize, 2023.</w:t>
       </w:r>
     </w:p>
     <w:p>
@@ -3648,22 +3613,22 @@
     </w:p>
     <w:bookmarkEnd w:id="149"/>
     <w:bookmarkEnd w:id="150"/>
-    <w:bookmarkStart w:id="164" w:name="X10f68f215141d3a969b3669ad0cae78768d2242"/>
+    <w:bookmarkStart w:id="164" w:name="X5f3d087ecf2ed63024defbafc57fa9e01e765e6"/>
     <w:p>
       <w:pPr>
         <w:pStyle w:val="Heading2"/>
       </w:pPr>
       <w:r>
-        <w:t xml:space="preserve">Sección 6: Respuesta rápida a casos importados</w:t>
-      </w:r>
-    </w:p>
-    <w:bookmarkStart w:id="151" w:name="X9708efabe0e6d5b9c3a4af9fd5a9c5dbc2bdf4f"/>
+        <w:t xml:space="preserve">Section 6: Rapid response to imported cases</w:t>
+      </w:r>
+    </w:p>
+    <w:bookmarkStart w:id="151" w:name="Xbfb9f381582770649e68ba438445698116c530d"/>
     <w:p>
       <w:pPr>
         <w:pStyle w:val="Heading4"/>
       </w:pPr>
       <w:r>
-        <w:t xml:space="preserve">Tabla 6a: Número de municipios en respuesta rápida, Belize, 2019-2023.</w:t>
+        <w:t xml:space="preserve">Table 6a: Number of municipalities in rapid response, Belize, 2019-2023.</w:t>
       </w:r>
     </w:p>
     <w:tbl>
@@ -3674,9 +3639,9 @@
         <w:tblLook w:firstRow="1" w:lastRow="0" w:firstColumn="0" w:lastColumn="0" w:noHBand="0" w:noVBand="0" w:val="0020"/>
       </w:tblPr>
       <w:tblGrid>
-        <w:gridCol w:w="3905"/>
-        <w:gridCol w:w="2278"/>
-        <w:gridCol w:w="1735"/>
+        <w:gridCol w:w="3350"/>
+        <w:gridCol w:w="2538"/>
+        <w:gridCol w:w="2030"/>
       </w:tblGrid>
       <w:tr>
         <w:trPr>
@@ -3690,83 +3655,121 @@
               <w:jc w:val="left"/>
             </w:pPr>
             <w:r>
-              <w:t xml:space="preserve">Respuesta rápida a casos importados</w:t>
-            </w:r>
-          </w:p>
-        </w:tc>
-        <w:tc>
-          <w:tcPr/>
-          <w:p>
-            <w:pPr>
-              <w:pStyle w:val="Compact"/>
-              <w:jc w:val="right"/>
-            </w:pPr>
-            <w:r>
-              <w:t xml:space="preserve">Número de municipios</w:t>
-            </w:r>
-          </w:p>
-        </w:tc>
-        <w:tc>
-          <w:tcPr/>
-          <w:p>
-            <w:pPr>
-              <w:pStyle w:val="Compact"/>
-              <w:jc w:val="right"/>
-            </w:pPr>
-            <w:r>
-              <w:t xml:space="preserve">% de municipios</w:t>
-            </w:r>
-          </w:p>
-        </w:tc>
-      </w:tr>
-      <w:tr>
-        <w:tc>
-          <w:tcPr/>
-          <w:p>
-            <w:pPr>
-              <w:pStyle w:val="Compact"/>
-              <w:jc w:val="left"/>
-            </w:pPr>
-            <w:r>
-              <w:t xml:space="preserve">Bajo riesgo</w:t>
-            </w:r>
-          </w:p>
-        </w:tc>
-        <w:tc>
-          <w:tcPr/>
-          <w:p>
-            <w:pPr>
-              <w:pStyle w:val="Compact"/>
-              <w:jc w:val="right"/>
-            </w:pPr>
-            <w:r>
-              <w:t xml:space="preserve">6</w:t>
-            </w:r>
-          </w:p>
-        </w:tc>
-        <w:tc>
-          <w:tcPr/>
-          <w:p>
-            <w:pPr>
-              <w:pStyle w:val="Compact"/>
-              <w:jc w:val="right"/>
-            </w:pPr>
-            <w:r>
-              <w:t xml:space="preserve">100.0%</w:t>
-            </w:r>
-          </w:p>
-        </w:tc>
-      </w:tr>
-      <w:tr>
-        <w:tc>
-          <w:tcPr/>
-          <w:p>
-            <w:pPr>
-              <w:pStyle w:val="Compact"/>
-              <w:jc w:val="left"/>
-            </w:pPr>
-            <w:r>
-              <w:t xml:space="preserve">Riesgo mediano</w:t>
+              <w:t xml:space="preserve">Rapid response to imported cases</w:t>
+            </w:r>
+          </w:p>
+        </w:tc>
+        <w:tc>
+          <w:tcPr/>
+          <w:p>
+            <w:pPr>
+              <w:pStyle w:val="Compact"/>
+              <w:jc w:val="right"/>
+            </w:pPr>
+            <w:r>
+              <w:t xml:space="preserve">Number of municipalities</w:t>
+            </w:r>
+          </w:p>
+        </w:tc>
+        <w:tc>
+          <w:tcPr/>
+          <w:p>
+            <w:pPr>
+              <w:pStyle w:val="Compact"/>
+              <w:jc w:val="right"/>
+            </w:pPr>
+            <w:r>
+              <w:t xml:space="preserve">% of municipalities</w:t>
+            </w:r>
+          </w:p>
+        </w:tc>
+      </w:tr>
+      <w:tr>
+        <w:tc>
+          <w:tcPr/>
+          <w:p>
+            <w:pPr>
+              <w:pStyle w:val="Compact"/>
+              <w:jc w:val="left"/>
+            </w:pPr>
+            <w:r>
+              <w:t xml:space="preserve">Low risk</w:t>
+            </w:r>
+          </w:p>
+        </w:tc>
+        <w:tc>
+          <w:tcPr/>
+          <w:p>
+            <w:pPr>
+              <w:pStyle w:val="Compact"/>
+              <w:jc w:val="right"/>
+            </w:pPr>
+            <w:r>
+              <w:t xml:space="preserve">1</w:t>
+            </w:r>
+          </w:p>
+        </w:tc>
+        <w:tc>
+          <w:tcPr/>
+          <w:p>
+            <w:pPr>
+              <w:pStyle w:val="Compact"/>
+              <w:jc w:val="right"/>
+            </w:pPr>
+            <w:r>
+              <w:t xml:space="preserve">16.7%</w:t>
+            </w:r>
+          </w:p>
+        </w:tc>
+      </w:tr>
+      <w:tr>
+        <w:tc>
+          <w:tcPr/>
+          <w:p>
+            <w:pPr>
+              <w:pStyle w:val="Compact"/>
+              <w:jc w:val="left"/>
+            </w:pPr>
+            <w:r>
+              <w:t xml:space="preserve">Medium risk</w:t>
+            </w:r>
+          </w:p>
+        </w:tc>
+        <w:tc>
+          <w:tcPr/>
+          <w:p>
+            <w:pPr>
+              <w:pStyle w:val="Compact"/>
+              <w:jc w:val="right"/>
+            </w:pPr>
+            <w:r>
+              <w:t xml:space="preserve">2</w:t>
+            </w:r>
+          </w:p>
+        </w:tc>
+        <w:tc>
+          <w:tcPr/>
+          <w:p>
+            <w:pPr>
+              <w:pStyle w:val="Compact"/>
+              <w:jc w:val="right"/>
+            </w:pPr>
+            <w:r>
+              <w:t xml:space="preserve">33.3%</w:t>
+            </w:r>
+          </w:p>
+        </w:tc>
+      </w:tr>
+      <w:tr>
+        <w:tc>
+          <w:tcPr/>
+          <w:p>
+            <w:pPr>
+              <w:pStyle w:val="Compact"/>
+              <w:jc w:val="left"/>
+            </w:pPr>
+            <w:r>
+              <w:t xml:space="preserve">High risk</w:t>
             </w:r>
           </w:p>
         </w:tc>
@@ -3804,69 +3807,31 @@
               <w:jc w:val="left"/>
             </w:pPr>
             <w:r>
-              <w:t xml:space="preserve">Alto riesgo</w:t>
-            </w:r>
-          </w:p>
-        </w:tc>
-        <w:tc>
-          <w:tcPr/>
-          <w:p>
-            <w:pPr>
-              <w:pStyle w:val="Compact"/>
-              <w:jc w:val="right"/>
-            </w:pPr>
-            <w:r>
-              <w:t xml:space="preserve">0</w:t>
-            </w:r>
-          </w:p>
-        </w:tc>
-        <w:tc>
-          <w:tcPr/>
-          <w:p>
-            <w:pPr>
-              <w:pStyle w:val="Compact"/>
-              <w:jc w:val="right"/>
-            </w:pPr>
-            <w:r>
-              <w:t xml:space="preserve">0.0%</w:t>
-            </w:r>
-          </w:p>
-        </w:tc>
-      </w:tr>
-      <w:tr>
-        <w:tc>
-          <w:tcPr/>
-          <w:p>
-            <w:pPr>
-              <w:pStyle w:val="Compact"/>
-              <w:jc w:val="left"/>
-            </w:pPr>
-            <w:r>
-              <w:t xml:space="preserve">Riesgo muy alto</w:t>
-            </w:r>
-          </w:p>
-        </w:tc>
-        <w:tc>
-          <w:tcPr/>
-          <w:p>
-            <w:pPr>
-              <w:pStyle w:val="Compact"/>
-              <w:jc w:val="right"/>
-            </w:pPr>
-            <w:r>
-              <w:t xml:space="preserve">0</w:t>
-            </w:r>
-          </w:p>
-        </w:tc>
-        <w:tc>
-          <w:tcPr/>
-          <w:p>
-            <w:pPr>
-              <w:pStyle w:val="Compact"/>
-              <w:jc w:val="right"/>
-            </w:pPr>
-            <w:r>
-              <w:t xml:space="preserve">0.0%</w:t>
+              <w:t xml:space="preserve">Very high risk</w:t>
+            </w:r>
+          </w:p>
+        </w:tc>
+        <w:tc>
+          <w:tcPr/>
+          <w:p>
+            <w:pPr>
+              <w:pStyle w:val="Compact"/>
+              <w:jc w:val="right"/>
+            </w:pPr>
+            <w:r>
+              <w:t xml:space="preserve">3</w:t>
+            </w:r>
+          </w:p>
+        </w:tc>
+        <w:tc>
+          <w:tcPr/>
+          <w:p>
+            <w:pPr>
+              <w:pStyle w:val="Compact"/>
+              <w:jc w:val="right"/>
+            </w:pPr>
+            <w:r>
+              <w:t xml:space="preserve">50.0%</w:t>
             </w:r>
           </w:p>
         </w:tc>
@@ -3911,13 +3876,13 @@
       </w:tr>
     </w:tbl>
     <w:bookmarkEnd w:id="151"/>
-    <w:bookmarkStart w:id="155" w:name="Xc67b5a03a9bb43329b5c26bf44622f58632e2e0"/>
+    <w:bookmarkStart w:id="155" w:name="X40a21e200153cb54917f08b6655349a061f9a71"/>
     <w:p>
       <w:pPr>
         <w:pStyle w:val="Heading4"/>
       </w:pPr>
       <w:r>
-        <w:t xml:space="preserve">Figura 6a: Evaluación de riesgo para respuesta rápida a casos importados, Belize, 2019-2023.</w:t>
+        <w:t xml:space="preserve">Figure 6a: Risk assessment for rapid response to imported cases, Belize, 2019-2023.</w:t>
       </w:r>
     </w:p>
     <w:p>
@@ -3973,13 +3938,13 @@
       </w:r>
     </w:p>
     <w:bookmarkEnd w:id="155"/>
-    <w:bookmarkStart w:id="159" w:name="X7facf4714d8634b4c262515123a1a8e411937d7"/>
+    <w:bookmarkStart w:id="159" w:name="X5a8c348466d35b641d395cf45afa5ad789098bd"/>
     <w:p>
       <w:pPr>
         <w:pStyle w:val="Heading4"/>
       </w:pPr>
       <w:r>
-        <w:t xml:space="preserve">Figura 6b: Presencia de equipo de respuesta rápida entrenado a nivel subnacional, Belize, 2019-2023.</w:t>
+        <w:t xml:space="preserve">Figure 6b: Presence of trained rapid response team at subnational level, Belize, 2019-2023.</w:t>
       </w:r>
     </w:p>
     <w:p>
@@ -4030,13 +3995,13 @@
       </w:r>
     </w:p>
     <w:bookmarkEnd w:id="159"/>
-    <w:bookmarkStart w:id="163" w:name="Xcbb2150446dc1d834befc7a0c81529d32a58493"/>
+    <w:bookmarkStart w:id="163" w:name="X7280487a1c2ca0bb4855160a934ffab90aa6ae7"/>
     <w:p>
       <w:pPr>
         <w:pStyle w:val="Heading4"/>
       </w:pPr>
       <w:r>
-        <w:t xml:space="preserve">Figura 6c: Porcentaje de hospitales a nivel subnacional con personal capacitado en triaje y aislamiento, Belize, 2019-2023.</w:t>
+        <w:t xml:space="preserve">Figure 6c: Subnational areas with a team that has been trained in outbreak response in the last 2 years, Belize, 2019-2023.</w:t>
       </w:r>
     </w:p>
     <w:p>
@@ -4094,281 +4059,22 @@
     <w:bookmarkEnd w:id="163"/>
     <w:bookmarkEnd w:id="164"/>
     <w:bookmarkEnd w:id="165"/>
-    <w:bookmarkStart w:id="169" w:name="apéndice-variables-globales"/>
+    <w:bookmarkStart w:id="169" w:name="appendix-global-variables"/>
     <w:p>
       <w:pPr>
         <w:pStyle w:val="Heading1"/>
       </w:pPr>
       <w:r>
-        <w:t xml:space="preserve">Apéndice: Variables globales</w:t>
-      </w:r>
-    </w:p>
-    <w:bookmarkStart w:id="166" w:name="datos-globales-de-referencia"/>
+        <w:t xml:space="preserve">Appendix: Global variables</w:t>
+      </w:r>
+    </w:p>
+    <w:bookmarkStart w:id="166" w:name="global-reference-data"/>
     <w:p>
       <w:pPr>
         <w:pStyle w:val="Heading4"/>
       </w:pPr>
       <w:r>
-        <w:t xml:space="preserve">Datos globales de referencia</w:t>
-      </w:r>
-    </w:p>
-    <w:tbl>
-      <w:tblPr>
-        <w:tblStyle w:val="Table"/>
-        <w:tblW w:type="pct" w:w="5000"/>
-        <w:tblLayout w:type="fixed"/>
-        <w:tblLook w:firstRow="1" w:lastRow="0" w:firstColumn="0" w:lastColumn="0" w:noHBand="0" w:noVBand="0" w:val="0020"/>
-      </w:tblPr>
-      <w:tblGrid>
-        <w:gridCol w:w="7063"/>
-        <w:gridCol w:w="856"/>
-      </w:tblGrid>
-      <w:tr>
-        <w:trPr>
-          <w:tblHeader w:val="on"/>
-        </w:trPr>
-        <w:tc>
-          <w:tcPr/>
-          <w:p>
-            <w:pPr>
-              <w:pStyle w:val="Compact"/>
-              <w:jc w:val="left"/>
-            </w:pPr>
-            <w:r>
-              <w:t xml:space="preserve">Datos globales de referencia</w:t>
-            </w:r>
-          </w:p>
-        </w:tc>
-        <w:tc>
-          <w:tcPr/>
-          <w:p>
-            <w:pPr>
-              <w:pStyle w:val="Compact"/>
-              <w:jc w:val="center"/>
-            </w:pPr>
-            <w:r>
-              <w:t xml:space="preserve">Valor</w:t>
-            </w:r>
-          </w:p>
-        </w:tc>
-      </w:tr>
-      <w:tr>
-        <w:tc>
-          <w:tcPr/>
-          <w:p>
-            <w:pPr>
-              <w:pStyle w:val="Compact"/>
-              <w:jc w:val="left"/>
-            </w:pPr>
-            <w:r>
-              <w:t xml:space="preserve">Nombre del país o del nivel subnacional</w:t>
-            </w:r>
-          </w:p>
-        </w:tc>
-        <w:tc>
-          <w:tcPr/>
-          <w:p>
-            <w:pPr>
-              <w:pStyle w:val="Compact"/>
-              <w:jc w:val="center"/>
-            </w:pPr>
-            <w:r>
-              <w:t xml:space="preserve">Belize</w:t>
-            </w:r>
-          </w:p>
-        </w:tc>
-      </w:tr>
-      <w:tr>
-        <w:tc>
-          <w:tcPr/>
-          <w:p>
-            <w:pPr>
-              <w:pStyle w:val="Compact"/>
-              <w:jc w:val="left"/>
-            </w:pPr>
-            <w:r>
-              <w:t xml:space="preserve">Año de la evaluación del riesgo</w:t>
-            </w:r>
-          </w:p>
-        </w:tc>
-        <w:tc>
-          <w:tcPr/>
-          <w:p>
-            <w:pPr>
-              <w:pStyle w:val="Compact"/>
-              <w:jc w:val="center"/>
-            </w:pPr>
-            <w:r>
-              <w:t xml:space="preserve">2024</w:t>
-            </w:r>
-          </w:p>
-        </w:tc>
-      </w:tr>
-      <w:tr>
-        <w:tc>
-          <w:tcPr/>
-          <w:p>
-            <w:pPr>
-              <w:pStyle w:val="Compact"/>
-              <w:jc w:val="left"/>
-            </w:pPr>
-            <w:r>
-              <w:t xml:space="preserve">¿Tiene el país un equipo nacional de respuesta rápida capacitado?</w:t>
-            </w:r>
-          </w:p>
-        </w:tc>
-        <w:tc>
-          <w:tcPr/>
-          <w:p>
-            <w:pPr>
-              <w:pStyle w:val="Compact"/>
-              <w:jc w:val="center"/>
-            </w:pPr>
-            <w:r>
-              <w:t xml:space="preserve">Si</w:t>
-            </w:r>
-          </w:p>
-        </w:tc>
-      </w:tr>
-      <w:tr>
-        <w:tc>
-          <w:tcPr/>
-          <w:p>
-            <w:pPr>
-              <w:pStyle w:val="Compact"/>
-              <w:jc w:val="left"/>
-            </w:pPr>
-            <w:r>
-              <w:t xml:space="preserve">¿Año de la última campaña (AAAA)?</w:t>
-            </w:r>
-          </w:p>
-        </w:tc>
-        <w:tc>
-          <w:tcPr/>
-          <w:p>
-            <w:pPr>
-              <w:pStyle w:val="Compact"/>
-              <w:jc w:val="center"/>
-            </w:pPr>
-            <w:r>
-              <w:t xml:space="preserve">2015</w:t>
-            </w:r>
-          </w:p>
-        </w:tc>
-      </w:tr>
-      <w:tr>
-        <w:tc>
-          <w:tcPr/>
-          <w:p>
-            <w:pPr>
-              <w:pStyle w:val="Compact"/>
-              <w:jc w:val="left"/>
-            </w:pPr>
-            <w:r>
-              <w:t xml:space="preserve">Edad de administración de la SRP1 (en meses)</w:t>
-            </w:r>
-          </w:p>
-        </w:tc>
-        <w:tc>
-          <w:tcPr/>
-          <w:p>
-            <w:pPr>
-              <w:pStyle w:val="Compact"/>
-              <w:jc w:val="center"/>
-            </w:pPr>
-            <w:r>
-              <w:t xml:space="preserve">12</w:t>
-            </w:r>
-          </w:p>
-        </w:tc>
-      </w:tr>
-      <w:tr>
-        <w:tc>
-          <w:tcPr/>
-          <w:p>
-            <w:pPr>
-              <w:pStyle w:val="Compact"/>
-              <w:jc w:val="left"/>
-            </w:pPr>
-            <w:r>
-              <w:t xml:space="preserve">Edad de administración de la SRP2 (en meses)</w:t>
-            </w:r>
-          </w:p>
-        </w:tc>
-        <w:tc>
-          <w:tcPr/>
-          <w:p>
-            <w:pPr>
-              <w:pStyle w:val="Compact"/>
-              <w:jc w:val="center"/>
-            </w:pPr>
-            <w:r>
-              <w:t xml:space="preserve">18</w:t>
-            </w:r>
-          </w:p>
-        </w:tc>
-      </w:tr>
-      <w:tr>
-        <w:tc>
-          <w:tcPr/>
-          <w:p>
-            <w:pPr>
-              <w:pStyle w:val="Compact"/>
-              <w:jc w:val="left"/>
-            </w:pPr>
-            <w:r>
-              <w:t xml:space="preserve">Brote</w:t>
-            </w:r>
-          </w:p>
-        </w:tc>
-        <w:tc>
-          <w:tcPr/>
-          <w:p>
-            <w:pPr>
-              <w:pStyle w:val="Compact"/>
-              <w:jc w:val="center"/>
-            </w:pPr>
-            <w:r>
-              <w:t xml:space="preserve">No</w:t>
-            </w:r>
-          </w:p>
-        </w:tc>
-      </w:tr>
-      <w:tr>
-        <w:tc>
-          <w:tcPr/>
-          <w:p>
-            <w:pPr>
-              <w:pStyle w:val="Compact"/>
-              <w:jc w:val="left"/>
-            </w:pPr>
-            <w:r>
-              <w:t xml:space="preserve">Idioma</w:t>
-            </w:r>
-          </w:p>
-        </w:tc>
-        <w:tc>
-          <w:tcPr/>
-          <w:p>
-            <w:pPr>
-              <w:pStyle w:val="Compact"/>
-              <w:jc w:val="center"/>
-            </w:pPr>
-            <w:r>
-              <w:t xml:space="preserve">SPA</w:t>
-            </w:r>
-          </w:p>
-        </w:tc>
-      </w:tr>
-    </w:tbl>
-    <w:bookmarkEnd w:id="166"/>
-    <w:bookmarkStart w:id="167" w:name="campos-calculados"/>
-    <w:p>
-      <w:pPr>
-        <w:pStyle w:val="Heading4"/>
-      </w:pPr>
-      <w:r>
-        <w:t xml:space="preserve">Campos calculados</w:t>
+        <w:t xml:space="preserve">Global reference data</w:t>
       </w:r>
     </w:p>
     <w:tbl>
@@ -4393,7 +4099,7 @@
               <w:jc w:val="left"/>
             </w:pPr>
             <w:r>
-              <w:t xml:space="preserve">Campos calculados</w:t>
+              <w:t xml:space="preserve">Global reference data</w:t>
             </w:r>
           </w:p>
         </w:tc>
@@ -4405,21 +4111,21 @@
               <w:jc w:val="center"/>
             </w:pPr>
             <w:r>
-              <w:t xml:space="preserve">Valor</w:t>
-            </w:r>
-          </w:p>
-        </w:tc>
-      </w:tr>
-      <w:tr>
-        <w:tc>
-          <w:tcPr/>
-          <w:p>
-            <w:pPr>
-              <w:pStyle w:val="Compact"/>
-              <w:jc w:val="left"/>
-            </w:pPr>
-            <w:r>
-              <w:t xml:space="preserve">Primer año de datos</w:t>
+              <w:t xml:space="preserve">Value</w:t>
+            </w:r>
+          </w:p>
+        </w:tc>
+      </w:tr>
+      <w:tr>
+        <w:tc>
+          <w:tcPr/>
+          <w:p>
+            <w:pPr>
+              <w:pStyle w:val="Compact"/>
+              <w:jc w:val="left"/>
+            </w:pPr>
+            <w:r>
+              <w:t xml:space="preserve">Name of country or subnational level</w:t>
             </w:r>
           </w:p>
         </w:tc>
@@ -4431,21 +4137,21 @@
               <w:jc w:val="center"/>
             </w:pPr>
             <w:r>
-              <w:t xml:space="preserve">2019</w:t>
-            </w:r>
-          </w:p>
-        </w:tc>
-      </w:tr>
-      <w:tr>
-        <w:tc>
-          <w:tcPr/>
-          <w:p>
-            <w:pPr>
-              <w:pStyle w:val="Compact"/>
-              <w:jc w:val="left"/>
-            </w:pPr>
-            <w:r>
-              <w:t xml:space="preserve">Último año de datos</w:t>
+              <w:t xml:space="preserve">Belize</w:t>
+            </w:r>
+          </w:p>
+        </w:tc>
+      </w:tr>
+      <w:tr>
+        <w:tc>
+          <w:tcPr/>
+          <w:p>
+            <w:pPr>
+              <w:pStyle w:val="Compact"/>
+              <w:jc w:val="left"/>
+            </w:pPr>
+            <w:r>
+              <w:t xml:space="preserve">Year of risk assessment</w:t>
             </w:r>
           </w:p>
         </w:tc>
@@ -4457,21 +4163,21 @@
               <w:jc w:val="center"/>
             </w:pPr>
             <w:r>
-              <w:t xml:space="preserve">2023</w:t>
-            </w:r>
-          </w:p>
-        </w:tc>
-      </w:tr>
-      <w:tr>
-        <w:tc>
-          <w:tcPr/>
-          <w:p>
-            <w:pPr>
-              <w:pStyle w:val="Compact"/>
-              <w:jc w:val="left"/>
-            </w:pPr>
-            <w:r>
-              <w:t xml:space="preserve">Años de evaluación</w:t>
+              <w:t xml:space="preserve">2024</w:t>
+            </w:r>
+          </w:p>
+        </w:tc>
+      </w:tr>
+      <w:tr>
+        <w:tc>
+          <w:tcPr/>
+          <w:p>
+            <w:pPr>
+              <w:pStyle w:val="Compact"/>
+              <w:jc w:val="left"/>
+            </w:pPr>
+            <w:r>
+              <w:t xml:space="preserve">Does the country have a trained rapid response team?</w:t>
             </w:r>
           </w:p>
         </w:tc>
@@ -4483,20 +4189,150 @@
               <w:jc w:val="center"/>
             </w:pPr>
             <w:r>
-              <w:t xml:space="preserve">2019-2023</w:t>
+              <w:t xml:space="preserve">Si</w:t>
+            </w:r>
+          </w:p>
+        </w:tc>
+      </w:tr>
+      <w:tr>
+        <w:tc>
+          <w:tcPr/>
+          <w:p>
+            <w:pPr>
+              <w:pStyle w:val="Compact"/>
+              <w:jc w:val="left"/>
+            </w:pPr>
+            <w:r>
+              <w:t xml:space="preserve">Year of last campaign (YYYY)?</w:t>
+            </w:r>
+          </w:p>
+        </w:tc>
+        <w:tc>
+          <w:tcPr/>
+          <w:p>
+            <w:pPr>
+              <w:pStyle w:val="Compact"/>
+              <w:jc w:val="center"/>
+            </w:pPr>
+            <w:r>
+              <w:t xml:space="preserve">2015</w:t>
+            </w:r>
+          </w:p>
+        </w:tc>
+      </w:tr>
+      <w:tr>
+        <w:tc>
+          <w:tcPr/>
+          <w:p>
+            <w:pPr>
+              <w:pStyle w:val="Compact"/>
+              <w:jc w:val="left"/>
+            </w:pPr>
+            <w:r>
+              <w:t xml:space="preserve">MMR1 age of administration (months)</w:t>
+            </w:r>
+          </w:p>
+        </w:tc>
+        <w:tc>
+          <w:tcPr/>
+          <w:p>
+            <w:pPr>
+              <w:pStyle w:val="Compact"/>
+              <w:jc w:val="center"/>
+            </w:pPr>
+            <w:r>
+              <w:t xml:space="preserve">12</w:t>
+            </w:r>
+          </w:p>
+        </w:tc>
+      </w:tr>
+      <w:tr>
+        <w:tc>
+          <w:tcPr/>
+          <w:p>
+            <w:pPr>
+              <w:pStyle w:val="Compact"/>
+              <w:jc w:val="left"/>
+            </w:pPr>
+            <w:r>
+              <w:t xml:space="preserve">MMR2 age of administration (months)</w:t>
+            </w:r>
+          </w:p>
+        </w:tc>
+        <w:tc>
+          <w:tcPr/>
+          <w:p>
+            <w:pPr>
+              <w:pStyle w:val="Compact"/>
+              <w:jc w:val="center"/>
+            </w:pPr>
+            <w:r>
+              <w:t xml:space="preserve">18</w:t>
+            </w:r>
+          </w:p>
+        </w:tc>
+      </w:tr>
+      <w:tr>
+        <w:tc>
+          <w:tcPr/>
+          <w:p>
+            <w:pPr>
+              <w:pStyle w:val="Compact"/>
+              <w:jc w:val="left"/>
+            </w:pPr>
+            <w:r>
+              <w:t xml:space="preserve">Outbreak</w:t>
+            </w:r>
+          </w:p>
+        </w:tc>
+        <w:tc>
+          <w:tcPr/>
+          <w:p>
+            <w:pPr>
+              <w:pStyle w:val="Compact"/>
+              <w:jc w:val="center"/>
+            </w:pPr>
+            <w:r>
+              <w:t xml:space="preserve">Si</w:t>
+            </w:r>
+          </w:p>
+        </w:tc>
+      </w:tr>
+      <w:tr>
+        <w:tc>
+          <w:tcPr/>
+          <w:p>
+            <w:pPr>
+              <w:pStyle w:val="Compact"/>
+              <w:jc w:val="left"/>
+            </w:pPr>
+            <w:r>
+              <w:t xml:space="preserve">Language</w:t>
+            </w:r>
+          </w:p>
+        </w:tc>
+        <w:tc>
+          <w:tcPr/>
+          <w:p>
+            <w:pPr>
+              <w:pStyle w:val="Compact"/>
+              <w:jc w:val="center"/>
+            </w:pPr>
+            <w:r>
+              <w:t xml:space="preserve">ENG</w:t>
             </w:r>
           </w:p>
         </w:tc>
       </w:tr>
     </w:tbl>
-    <w:bookmarkEnd w:id="167"/>
-    <w:bookmarkStart w:id="168" w:name="geoelemento"/>
+    <w:bookmarkEnd w:id="166"/>
+    <w:bookmarkStart w:id="167" w:name="calculated-fields"/>
     <w:p>
       <w:pPr>
         <w:pStyle w:val="Heading4"/>
       </w:pPr>
       <w:r>
-        <w:t xml:space="preserve">Geoelemento</w:t>
+        <w:t xml:space="preserve">Calculated fields</w:t>
       </w:r>
     </w:p>
     <w:tbl>
@@ -4521,7 +4357,7 @@
               <w:jc w:val="left"/>
             </w:pPr>
             <w:r>
-              <w:t xml:space="preserve">Geoelemento</w:t>
+              <w:t xml:space="preserve">Calculated fields</w:t>
             </w:r>
           </w:p>
         </w:tc>
@@ -4533,21 +4369,21 @@
               <w:jc w:val="center"/>
             </w:pPr>
             <w:r>
-              <w:t xml:space="preserve">Valor</w:t>
-            </w:r>
-          </w:p>
-        </w:tc>
-      </w:tr>
-      <w:tr>
-        <w:tc>
-          <w:tcPr/>
-          <w:p>
-            <w:pPr>
-              <w:pStyle w:val="Compact"/>
-              <w:jc w:val="left"/>
-            </w:pPr>
-            <w:r>
-              <w:t xml:space="preserve">Formas cargadas</w:t>
+              <w:t xml:space="preserve">Value</w:t>
+            </w:r>
+          </w:p>
+        </w:tc>
+      </w:tr>
+      <w:tr>
+        <w:tc>
+          <w:tcPr/>
+          <w:p>
+            <w:pPr>
+              <w:pStyle w:val="Compact"/>
+              <w:jc w:val="left"/>
+            </w:pPr>
+            <w:r>
+              <w:t xml:space="preserve">First year of data</w:t>
             </w:r>
           </w:p>
         </w:tc>
@@ -4559,6 +4395,134 @@
               <w:jc w:val="center"/>
             </w:pPr>
             <w:r>
+              <w:t xml:space="preserve">2019</w:t>
+            </w:r>
+          </w:p>
+        </w:tc>
+      </w:tr>
+      <w:tr>
+        <w:tc>
+          <w:tcPr/>
+          <w:p>
+            <w:pPr>
+              <w:pStyle w:val="Compact"/>
+              <w:jc w:val="left"/>
+            </w:pPr>
+            <w:r>
+              <w:t xml:space="preserve">Last year of data</w:t>
+            </w:r>
+          </w:p>
+        </w:tc>
+        <w:tc>
+          <w:tcPr/>
+          <w:p>
+            <w:pPr>
+              <w:pStyle w:val="Compact"/>
+              <w:jc w:val="center"/>
+            </w:pPr>
+            <w:r>
+              <w:t xml:space="preserve">2023</w:t>
+            </w:r>
+          </w:p>
+        </w:tc>
+      </w:tr>
+      <w:tr>
+        <w:tc>
+          <w:tcPr/>
+          <w:p>
+            <w:pPr>
+              <w:pStyle w:val="Compact"/>
+              <w:jc w:val="left"/>
+            </w:pPr>
+            <w:r>
+              <w:t xml:space="preserve">Years of assessment</w:t>
+            </w:r>
+          </w:p>
+        </w:tc>
+        <w:tc>
+          <w:tcPr/>
+          <w:p>
+            <w:pPr>
+              <w:pStyle w:val="Compact"/>
+              <w:jc w:val="center"/>
+            </w:pPr>
+            <w:r>
+              <w:t xml:space="preserve">2019-2023</w:t>
+            </w:r>
+          </w:p>
+        </w:tc>
+      </w:tr>
+    </w:tbl>
+    <w:bookmarkEnd w:id="167"/>
+    <w:bookmarkStart w:id="168" w:name="geoelement"/>
+    <w:p>
+      <w:pPr>
+        <w:pStyle w:val="Heading4"/>
+      </w:pPr>
+      <w:r>
+        <w:t xml:space="preserve">Geoelement</w:t>
+      </w:r>
+    </w:p>
+    <w:tbl>
+      <w:tblPr>
+        <w:tblStyle w:val="Table"/>
+        <w:tblW w:type="auto" w:w="0"/>
+        <w:tblLook w:firstRow="1" w:lastRow="0" w:firstColumn="0" w:lastColumn="0" w:noHBand="0" w:noVBand="0" w:val="0020"/>
+      </w:tblPr>
+      <w:tblGrid>
+        <w:gridCol w:w="3960"/>
+        <w:gridCol w:w="3960"/>
+      </w:tblGrid>
+      <w:tr>
+        <w:trPr>
+          <w:tblHeader w:val="on"/>
+        </w:trPr>
+        <w:tc>
+          <w:tcPr/>
+          <w:p>
+            <w:pPr>
+              <w:pStyle w:val="Compact"/>
+              <w:jc w:val="left"/>
+            </w:pPr>
+            <w:r>
+              <w:t xml:space="preserve">Geoelement</w:t>
+            </w:r>
+          </w:p>
+        </w:tc>
+        <w:tc>
+          <w:tcPr/>
+          <w:p>
+            <w:pPr>
+              <w:pStyle w:val="Compact"/>
+              <w:jc w:val="center"/>
+            </w:pPr>
+            <w:r>
+              <w:t xml:space="preserve">Value</w:t>
+            </w:r>
+          </w:p>
+        </w:tc>
+      </w:tr>
+      <w:tr>
+        <w:tc>
+          <w:tcPr/>
+          <w:p>
+            <w:pPr>
+              <w:pStyle w:val="Compact"/>
+              <w:jc w:val="left"/>
+            </w:pPr>
+            <w:r>
+              <w:t xml:space="preserve">Shapefiles loaded </w:t>
+            </w:r>
+          </w:p>
+        </w:tc>
+        <w:tc>
+          <w:tcPr/>
+          <w:p>
+            <w:pPr>
+              <w:pStyle w:val="Compact"/>
+              <w:jc w:val="center"/>
+            </w:pPr>
+            <w:r>
               <w:t xml:space="preserve">6</w:t>
             </w:r>
           </w:p>
@@ -4573,7 +4537,7 @@
               <w:jc w:val="left"/>
             </w:pPr>
             <w:r>
-              <w:t xml:space="preserve">Número de niveles subnacionales</w:t>
+              <w:t xml:space="preserve">Number of subnational levels</w:t>
             </w:r>
           </w:p>
         </w:tc>
@@ -4599,7 +4563,7 @@
               <w:jc w:val="left"/>
             </w:pPr>
             <w:r>
-              <w:t xml:space="preserve">Número de municipios</w:t>
+              <w:t xml:space="preserve">Number of municipalities</w:t>
             </w:r>
           </w:p>
         </w:tc>
@@ -4625,7 +4589,7 @@
               <w:jc w:val="left"/>
             </w:pPr>
             <w:r>
-              <w:t xml:space="preserve">Población del país en el año de referencia</w:t>
+              <w:t xml:space="preserve">Population of country in reference year</w:t>
             </w:r>
           </w:p>
         </w:tc>
@@ -4651,7 +4615,7 @@
               <w:jc w:val="left"/>
             </w:pPr>
             <w:r>
-              <w:t xml:space="preserve">Áreas (km2) en el año de referencia</w:t>
+              <w:t xml:space="preserve">Area (km2) in reference year</w:t>
             </w:r>
           </w:p>
         </w:tc>

</xml_diff>